<commit_message>
Added project setup to tips&tricks, minor corrections
</commit_message>
<xml_diff>
--- a/documents/StarterKit-JavaFX.docx
+++ b/documents/StarterKit-JavaFX.docx
@@ -95,7 +95,13 @@
       </w:r>
       <w:proofErr w:type="spellEnd"/>
       <w:r>
-        <w:t>" project and select Maven -&gt; Update Project...</w:t>
+        <w:t xml:space="preserve">" project and select </w:t>
+      </w:r>
+      <w:r>
+        <w:rPr>
+          <w:rStyle w:val="MenuSelectionChar"/>
+        </w:rPr>
+        <w:t>Maven -&gt; Update Project...</w:t>
       </w:r>
     </w:p>
     <w:p>
@@ -257,15 +263,92 @@
     </w:p>
     <w:p>
       <w:r>
-        <w:t>Press "Ctrl + 1" on the underlined "action" attribute (</w:t>
+        <w:t>Press "Ctrl + 1" on the underlin</w:t>
+      </w:r>
+      <w:r>
+        <w:t>ed "action" attribute</w:t>
+      </w:r>
+      <w:r>
+        <w:t xml:space="preserve"> to add the corresponding method to the controller.</w:t>
+      </w:r>
+    </w:p>
+    <w:p/>
+    <w:p>
+      <w:pPr>
+        <w:pStyle w:val="Nagwek3"/>
+      </w:pPr>
+      <w:r>
+        <w:t>Project Setup</w:t>
+      </w:r>
+    </w:p>
+    <w:p>
+      <w:r>
+        <w:t>To create a mixed Maven/</w:t>
       </w:r>
       <w:proofErr w:type="spellStart"/>
       <w:r>
-        <w:t>onXXXXXX</w:t>
+        <w:t>JavaFX</w:t>
       </w:r>
       <w:proofErr w:type="spellEnd"/>
       <w:r>
-        <w:t>) to add the corresponding method to the controller.</w:t>
+        <w:t xml:space="preserve"> project, first create a Maven project (select </w:t>
+      </w:r>
+      <w:r>
+        <w:rPr>
+          <w:rStyle w:val="MenuSelectionChar"/>
+        </w:rPr>
+        <w:t>File -&gt; New -&gt; Project -&gt; Maven -&gt; Maven Project</w:t>
+      </w:r>
+      <w:r>
+        <w:t xml:space="preserve">) and then add the </w:t>
+      </w:r>
+      <w:proofErr w:type="spellStart"/>
+      <w:r>
+        <w:t>JavaFX</w:t>
+      </w:r>
+      <w:proofErr w:type="spellEnd"/>
+      <w:r>
+        <w:t xml:space="preserve"> SDK library to it (Right click on the project in </w:t>
+      </w:r>
+      <w:proofErr w:type="spellStart"/>
+      <w:r>
+        <w:t>yhe</w:t>
+      </w:r>
+      <w:proofErr w:type="spellEnd"/>
+      <w:r>
+        <w:t xml:space="preserve"> </w:t>
+      </w:r>
+      <w:r>
+        <w:t xml:space="preserve">Package Explorer and then select </w:t>
+      </w:r>
+      <w:r>
+        <w:rPr>
+          <w:rStyle w:val="MenuSelectionChar"/>
+        </w:rPr>
+        <w:t>Build Path -&gt; Add Libraries…</w:t>
+      </w:r>
+      <w:r>
+        <w:rPr>
+          <w:rStyle w:val="MenuSelectionChar"/>
+        </w:rPr>
+        <w:t xml:space="preserve"> -&gt; </w:t>
+      </w:r>
+      <w:proofErr w:type="spellStart"/>
+      <w:r>
+        <w:rPr>
+          <w:rStyle w:val="MenuSelectionChar"/>
+        </w:rPr>
+        <w:t>JavaFX</w:t>
+      </w:r>
+      <w:proofErr w:type="spellEnd"/>
+      <w:r>
+        <w:rPr>
+          <w:rStyle w:val="MenuSelectionChar"/>
+        </w:rPr>
+        <w:t xml:space="preserve"> SDK</w:t>
+      </w:r>
+      <w:r>
+        <w:t>).</w:t>
       </w:r>
     </w:p>
     <w:p/>
@@ -379,6 +462,7 @@
         <w:pStyle w:val="Nagwek3"/>
       </w:pPr>
       <w:r>
+        <w:lastRenderedPageBreak/>
         <w:t>Internationalized string</w:t>
       </w:r>
     </w:p>
@@ -1440,7 +1524,7 @@
 </file>
 
 <file path=customXml/itemProps1.xml><?xml version="1.0" encoding="utf-8"?>
-<ds:datastoreItem xmlns:ds="http://schemas.openxmlformats.org/officeDocument/2006/customXml" ds:itemID="{5AE1E474-F258-483C-9ABF-FFC1E6EAC32F}">
+<ds:datastoreItem xmlns:ds="http://schemas.openxmlformats.org/officeDocument/2006/customXml" ds:itemID="{E9F279B9-372F-455C-AB57-578B3939606A}">
   <ds:schemaRefs>
     <ds:schemaRef ds:uri="http://schemas.openxmlformats.org/officeDocument/2006/bibliography"/>
   </ds:schemaRefs>

</xml_diff>

<commit_message>
Project setup corrected in the documentation
</commit_message>
<xml_diff>
--- a/documents/StarterKit-JavaFX.docx
+++ b/documents/StarterKit-JavaFX.docx
@@ -14,25 +14,21 @@
     <w:p/>
     <w:p>
       <w:pPr>
-        <w:pStyle w:val="Tytu"/>
+        <w:pStyle w:val="Title"/>
         <w:jc w:val="center"/>
       </w:pPr>
-      <w:proofErr w:type="spellStart"/>
       <w:r>
         <w:t>StarterKit</w:t>
       </w:r>
-      <w:proofErr w:type="spellEnd"/>
-    </w:p>
-    <w:p>
-      <w:pPr>
-        <w:pStyle w:val="Podtytu"/>
+    </w:p>
+    <w:p>
+      <w:pPr>
+        <w:pStyle w:val="Subtitle"/>
         <w:jc w:val="center"/>
       </w:pPr>
-      <w:proofErr w:type="spellStart"/>
       <w:r>
         <w:t>JavaFX</w:t>
       </w:r>
-      <w:proofErr w:type="spellEnd"/>
     </w:p>
     <w:p>
       <w:r>
@@ -41,7 +37,7 @@
     </w:p>
     <w:p>
       <w:pPr>
-        <w:pStyle w:val="Nagwek1"/>
+        <w:pStyle w:val="Heading1"/>
       </w:pPr>
       <w:r>
         <w:lastRenderedPageBreak/>
@@ -50,7 +46,7 @@
     </w:p>
     <w:p>
       <w:pPr>
-        <w:pStyle w:val="Akapitzlist"/>
+        <w:pStyle w:val="ListParagraph"/>
         <w:numPr>
           <w:ilvl w:val="0"/>
           <w:numId w:val="1"/>
@@ -62,7 +58,7 @@
     </w:p>
     <w:p>
       <w:pPr>
-        <w:pStyle w:val="Akapitzlist"/>
+        <w:pStyle w:val="ListParagraph"/>
         <w:numPr>
           <w:ilvl w:val="0"/>
           <w:numId w:val="1"/>
@@ -80,22 +76,14 @@
     </w:p>
     <w:p>
       <w:pPr>
-        <w:pStyle w:val="Akapitzlist"/>
+        <w:pStyle w:val="ListParagraph"/>
         <w:numPr>
           <w:ilvl w:val="0"/>
           <w:numId w:val="1"/>
         </w:numPr>
       </w:pPr>
       <w:r>
-        <w:t>Right click on the "</w:t>
-      </w:r>
-      <w:proofErr w:type="spellStart"/>
-      <w:r>
-        <w:t>javafx</w:t>
-      </w:r>
-      <w:proofErr w:type="spellEnd"/>
-      <w:r>
-        <w:t xml:space="preserve">" project and select </w:t>
+        <w:t xml:space="preserve">Right click on the "javafx" project and select </w:t>
       </w:r>
       <w:r>
         <w:rPr>
@@ -111,7 +99,7 @@
     </w:p>
     <w:p>
       <w:pPr>
-        <w:pStyle w:val="Nagwek1"/>
+        <w:pStyle w:val="Heading1"/>
       </w:pPr>
       <w:r>
         <w:lastRenderedPageBreak/>
@@ -121,7 +109,7 @@
     <w:p/>
     <w:p>
       <w:pPr>
-        <w:pStyle w:val="Nagwek2"/>
+        <w:pStyle w:val="Heading2"/>
       </w:pPr>
       <w:r>
         <w:t>Eclipse</w:t>
@@ -129,7 +117,7 @@
     </w:p>
     <w:p>
       <w:pPr>
-        <w:pStyle w:val="Nagwek3"/>
+        <w:pStyle w:val="Heading3"/>
       </w:pPr>
       <w:r>
         <w:t>FXML Preview</w:t>
@@ -143,49 +131,13 @@
         <w:t>o</w:t>
       </w:r>
       <w:r>
-        <w:t>pen the “</w:t>
-      </w:r>
-      <w:proofErr w:type="spellStart"/>
-      <w:r>
-        <w:t>JavaFX</w:t>
-      </w:r>
-      <w:proofErr w:type="spellEnd"/>
-      <w:r>
-        <w:t xml:space="preserve"> Preview” view go to </w:t>
+        <w:t xml:space="preserve">pen the “JavaFX Preview” view go to </w:t>
       </w:r>
       <w:r>
         <w:rPr>
           <w:rStyle w:val="MenuSelectionChar"/>
         </w:rPr>
-        <w:t xml:space="preserve">Window -&gt; Show View -&gt; Other... -&gt; </w:t>
-      </w:r>
-      <w:proofErr w:type="spellStart"/>
-      <w:r>
-        <w:rPr>
-          <w:rStyle w:val="MenuSelectionChar"/>
-        </w:rPr>
-        <w:t>JavaFX</w:t>
-      </w:r>
-      <w:proofErr w:type="spellEnd"/>
-      <w:r>
-        <w:rPr>
-          <w:rStyle w:val="MenuSelectionChar"/>
-        </w:rPr>
-        <w:t xml:space="preserve"> -&gt; </w:t>
-      </w:r>
-      <w:proofErr w:type="spellStart"/>
-      <w:r>
-        <w:rPr>
-          <w:rStyle w:val="MenuSelectionChar"/>
-        </w:rPr>
-        <w:t>JavaFX</w:t>
-      </w:r>
-      <w:proofErr w:type="spellEnd"/>
-      <w:r>
-        <w:rPr>
-          <w:rStyle w:val="MenuSelectionChar"/>
-        </w:rPr>
-        <w:t xml:space="preserve"> Preview</w:t>
+        <w:t>Window -&gt; Show View -&gt; Other... -&gt; JavaFX -&gt; JavaFX Preview</w:t>
       </w:r>
     </w:p>
     <w:p>
@@ -204,15 +156,7 @@
         <w:pStyle w:val="Code"/>
       </w:pPr>
       <w:r>
-        <w:t>&lt;?scenebuilder-preview-i18n-resource ../bundle/</w:t>
-      </w:r>
-      <w:proofErr w:type="spellStart"/>
-      <w:r>
-        <w:t>bundle.properties</w:t>
-      </w:r>
-      <w:proofErr w:type="spellEnd"/>
-      <w:r>
-        <w:t>?&gt;</w:t>
+        <w:t>&lt;?scenebuilder-preview-i18n-resource ../bundle/bundle.properties?&gt;</w:t>
       </w:r>
     </w:p>
     <w:p>
@@ -220,29 +164,13 @@
         <w:pStyle w:val="Code"/>
       </w:pPr>
       <w:r>
-        <w:t>&lt;?</w:t>
-      </w:r>
-      <w:proofErr w:type="spellStart"/>
-      <w:r>
-        <w:t>scenebuilder-stylesheet</w:t>
-      </w:r>
-      <w:proofErr w:type="spellEnd"/>
-      <w:r>
-        <w:t xml:space="preserve"> ../</w:t>
-      </w:r>
-      <w:proofErr w:type="spellStart"/>
-      <w:r>
-        <w:t>css</w:t>
-      </w:r>
-      <w:proofErr w:type="spellEnd"/>
-      <w:r>
-        <w:t>/SimpleStylesheet.css?&gt;</w:t>
-      </w:r>
-    </w:p>
-    <w:p/>
-    <w:p>
-      <w:pPr>
-        <w:pStyle w:val="Nagwek3"/>
+        <w:t>&lt;?scenebuilder-stylesheet ../css/SimpleStylesheet.css?&gt;</w:t>
+      </w:r>
+    </w:p>
+    <w:p/>
+    <w:p>
+      <w:pPr>
+        <w:pStyle w:val="Heading3"/>
       </w:pPr>
       <w:r>
         <w:t>FXML Editor</w:t>
@@ -250,15 +178,7 @@
     </w:p>
     <w:p>
       <w:r>
-        <w:t>Press "Ctrl + 1" on the underlined “</w:t>
-      </w:r>
-      <w:proofErr w:type="spellStart"/>
-      <w:r>
-        <w:t>fx:id</w:t>
-      </w:r>
-      <w:proofErr w:type="spellEnd"/>
-      <w:r>
-        <w:t>” attribute to add the corresponding field to the controller.</w:t>
+        <w:t>Press "Ctrl + 1" on the underlined “fx:id” attribute to add the corresponding field to the controller.</w:t>
       </w:r>
     </w:p>
     <w:p>
@@ -275,7 +195,7 @@
     <w:p/>
     <w:p>
       <w:pPr>
-        <w:pStyle w:val="Nagwek3"/>
+        <w:pStyle w:val="Heading3"/>
       </w:pPr>
       <w:r>
         <w:t>Project Setup</w:t>
@@ -283,15 +203,7 @@
     </w:p>
     <w:p>
       <w:r>
-        <w:t>To create a mixed Maven/</w:t>
-      </w:r>
-      <w:proofErr w:type="spellStart"/>
-      <w:r>
-        <w:t>JavaFX</w:t>
-      </w:r>
-      <w:proofErr w:type="spellEnd"/>
-      <w:r>
-        <w:t xml:space="preserve"> project, first create a Maven project (select </w:t>
+        <w:t xml:space="preserve">To create a mixed Maven/JavaFX project, first create a Maven project (select </w:t>
       </w:r>
       <w:r>
         <w:rPr>
@@ -300,23 +212,13 @@
         <w:t>File -&gt; New -&gt; Project -&gt; Maven -&gt; Maven Project</w:t>
       </w:r>
       <w:r>
-        <w:t xml:space="preserve">) and then add the </w:t>
-      </w:r>
-      <w:proofErr w:type="spellStart"/>
-      <w:r>
-        <w:t>JavaFX</w:t>
-      </w:r>
-      <w:proofErr w:type="spellEnd"/>
-      <w:r>
-        <w:t xml:space="preserve"> SDK library to it (Right click on the project in </w:t>
-      </w:r>
-      <w:proofErr w:type="spellStart"/>
-      <w:r>
-        <w:t>yhe</w:t>
-      </w:r>
-      <w:proofErr w:type="spellEnd"/>
-      <w:r>
-        <w:t xml:space="preserve"> </w:t>
+        <w:t xml:space="preserve">) and then add the JavaFX SDK library to it (Right click on the project in </w:t>
+      </w:r>
+      <w:r>
+        <w:t>t</w:t>
+      </w:r>
+      <w:r>
+        <w:t xml:space="preserve">he </w:t>
       </w:r>
       <w:r>
         <w:t xml:space="preserve">Package Explorer and then select </w:t>
@@ -331,67 +233,90 @@
         <w:rPr>
           <w:rStyle w:val="MenuSelectionChar"/>
         </w:rPr>
-        <w:t xml:space="preserve"> -&gt; </w:t>
-      </w:r>
-      <w:proofErr w:type="spellStart"/>
+        <w:t xml:space="preserve"> -&gt; JavaFX SDK</w:t>
+      </w:r>
+      <w:r>
+        <w:t>).</w:t>
+      </w:r>
+    </w:p>
+    <w:p>
+      <w:r>
+        <w:t xml:space="preserve">Make sure the following properties are set in the </w:t>
+      </w:r>
+      <w:r>
+        <w:t>“</w:t>
+      </w:r>
+      <w:r>
+        <w:t>pom.xml</w:t>
+      </w:r>
+      <w:r>
+        <w:t>”</w:t>
+      </w:r>
+      <w:r>
+        <w:t xml:space="preserve"> file:</w:t>
+      </w:r>
+    </w:p>
+    <w:p>
+      <w:pPr>
+        <w:pStyle w:val="Code"/>
+      </w:pPr>
+      <w:r>
+        <w:t>&lt;properties&gt;</w:t>
+      </w:r>
+    </w:p>
+    <w:p>
+      <w:pPr>
+        <w:pStyle w:val="Code"/>
+      </w:pPr>
+      <w:r>
+        <w:t xml:space="preserve">  &lt;maven.compiler.source&gt;1.8&lt;/maven.compiler.source&gt;</w:t>
+      </w:r>
+    </w:p>
+    <w:p>
+      <w:pPr>
+        <w:pStyle w:val="Code"/>
+      </w:pPr>
+      <w:r>
+        <w:t xml:space="preserve">  &lt;maven.compiler.target&gt;1.8&lt;/maven.compiler.target&gt;</w:t>
+      </w:r>
+    </w:p>
+    <w:p>
+      <w:pPr>
+        <w:pStyle w:val="Code"/>
+      </w:pPr>
+      <w:r>
+        <w:t>&lt;/properties&gt;</w:t>
+      </w:r>
+    </w:p>
+    <w:p/>
+    <w:p/>
+    <w:p/>
+    <w:p>
+      <w:pPr>
+        <w:pStyle w:val="Heading2"/>
+      </w:pPr>
+      <w:r>
+        <w:lastRenderedPageBreak/>
+        <w:t>Scene Builder</w:t>
+      </w:r>
+    </w:p>
+    <w:p>
+      <w:pPr>
+        <w:pStyle w:val="Heading3"/>
+      </w:pPr>
+      <w:r>
+        <w:t>Preview style sheet</w:t>
+      </w:r>
+    </w:p>
+    <w:p>
+      <w:r>
+        <w:t xml:space="preserve">To set the preview style sheet go to </w:t>
+      </w:r>
       <w:r>
         <w:rPr>
           <w:rStyle w:val="MenuSelectionChar"/>
         </w:rPr>
-        <w:t>JavaFX</w:t>
-      </w:r>
-      <w:proofErr w:type="spellEnd"/>
-      <w:r>
-        <w:rPr>
-          <w:rStyle w:val="MenuSelectionChar"/>
-        </w:rPr>
-        <w:t xml:space="preserve"> SDK</w:t>
-      </w:r>
-      <w:r>
-        <w:t>).</w:t>
-      </w:r>
-    </w:p>
-    <w:p/>
-    <w:p/>
-    <w:p>
-      <w:pPr>
-        <w:pStyle w:val="Nagwek2"/>
-      </w:pPr>
-      <w:r>
-        <w:t>Scene Builder</w:t>
-      </w:r>
-    </w:p>
-    <w:p>
-      <w:pPr>
-        <w:pStyle w:val="Nagwek3"/>
-      </w:pPr>
-      <w:r>
-        <w:t>Preview style sheet</w:t>
-      </w:r>
-    </w:p>
-    <w:p>
-      <w:r>
-        <w:t xml:space="preserve">To set the preview style sheet go to </w:t>
-      </w:r>
-      <w:r>
-        <w:rPr>
-          <w:rStyle w:val="MenuSelectionChar"/>
-        </w:rPr>
-        <w:t xml:space="preserve">Preview -&gt; Scene </w:t>
-      </w:r>
-      <w:proofErr w:type="spellStart"/>
-      <w:r>
-        <w:rPr>
-          <w:rStyle w:val="MenuSelectionChar"/>
-        </w:rPr>
-        <w:t>Stylesheets</w:t>
-      </w:r>
-      <w:proofErr w:type="spellEnd"/>
-      <w:r>
-        <w:rPr>
-          <w:rStyle w:val="MenuSelectionChar"/>
-        </w:rPr>
-        <w:t xml:space="preserve"> -&gt; Add a Style Sheet</w:t>
+        <w:t>Preview -&gt; Scene Stylesheets -&gt; Add a Style Sheet</w:t>
       </w:r>
       <w:r>
         <w:t xml:space="preserve"> and select the “</w:t>
@@ -418,7 +343,7 @@
     <w:p/>
     <w:p>
       <w:pPr>
-        <w:pStyle w:val="Nagwek3"/>
+        <w:pStyle w:val="Heading3"/>
       </w:pPr>
       <w:r>
         <w:t>Preview resource bundle</w:t>
@@ -459,10 +384,9 @@
     <w:p/>
     <w:p>
       <w:pPr>
-        <w:pStyle w:val="Nagwek3"/>
-      </w:pPr>
-      <w:r>
-        <w:lastRenderedPageBreak/>
+        <w:pStyle w:val="Heading3"/>
+      </w:pPr>
+      <w:r>
         <w:t>Internationalized string</w:t>
       </w:r>
     </w:p>
@@ -513,7 +437,7 @@
     <w:p/>
     <w:p>
       <w:pPr>
-        <w:pStyle w:val="Nagwek3"/>
+        <w:pStyle w:val="Heading3"/>
       </w:pPr>
       <w:r>
         <w:t>Change in CSS not visible in preview</w:t>
@@ -527,21 +451,7 @@
         <w:rPr>
           <w:rStyle w:val="MenuSelectionChar"/>
         </w:rPr>
-        <w:t xml:space="preserve">Preview -&gt; </w:t>
-      </w:r>
-      <w:proofErr w:type="spellStart"/>
-      <w:r>
-        <w:rPr>
-          <w:rStyle w:val="MenuSelectionChar"/>
-        </w:rPr>
-        <w:t>JavaFX</w:t>
-      </w:r>
-      <w:proofErr w:type="spellEnd"/>
-      <w:r>
-        <w:rPr>
-          <w:rStyle w:val="MenuSelectionChar"/>
-        </w:rPr>
-        <w:t xml:space="preserve"> Theme</w:t>
+        <w:t>Preview -&gt; JavaFX Theme</w:t>
       </w:r>
       <w:r>
         <w:t>, change the theme to different one and back to original.</w:t>
@@ -564,7 +474,7 @@
     </w:p>
     <w:p>
       <w:pPr>
-        <w:pStyle w:val="Nagwek1"/>
+        <w:pStyle w:val="Heading1"/>
       </w:pPr>
       <w:r>
         <w:lastRenderedPageBreak/>
@@ -573,7 +483,7 @@
     </w:p>
     <w:p>
       <w:pPr>
-        <w:pStyle w:val="Nagwek2"/>
+        <w:pStyle w:val="Heading2"/>
       </w:pPr>
       <w:r>
         <w:t>Exercise 1</w:t>
@@ -589,7 +499,7 @@
     <w:p/>
     <w:p>
       <w:pPr>
-        <w:pStyle w:val="Nagwek2"/>
+        <w:pStyle w:val="Heading2"/>
       </w:pPr>
       <w:r>
         <w:t>Exercise 2</w:t>
@@ -876,16 +786,16 @@
     <w:lsdException w:name="Bibliography" w:uiPriority="37"/>
     <w:lsdException w:name="TOC Heading" w:uiPriority="39" w:qFormat="1"/>
   </w:latentStyles>
-  <w:style w:type="paragraph" w:default="1" w:styleId="Normalny">
+  <w:style w:type="paragraph" w:default="1" w:styleId="Normal">
     <w:name w:val="Normal"/>
     <w:qFormat/>
     <w:rsid w:val="001E7B36"/>
   </w:style>
-  <w:style w:type="paragraph" w:styleId="Nagwek1">
+  <w:style w:type="paragraph" w:styleId="Heading1">
     <w:name w:val="heading 1"/>
-    <w:basedOn w:val="Normalny"/>
-    <w:next w:val="Normalny"/>
-    <w:link w:val="Nagwek1Znak"/>
+    <w:basedOn w:val="Normal"/>
+    <w:next w:val="Normal"/>
+    <w:link w:val="Heading1Char"/>
     <w:uiPriority w:val="9"/>
     <w:qFormat/>
     <w:rsid w:val="00B80C0F"/>
@@ -904,11 +814,11 @@
       <w:szCs w:val="28"/>
     </w:rPr>
   </w:style>
-  <w:style w:type="paragraph" w:styleId="Nagwek2">
+  <w:style w:type="paragraph" w:styleId="Heading2">
     <w:name w:val="heading 2"/>
-    <w:basedOn w:val="Normalny"/>
-    <w:next w:val="Normalny"/>
-    <w:link w:val="Nagwek2Znak"/>
+    <w:basedOn w:val="Normal"/>
+    <w:next w:val="Normal"/>
+    <w:link w:val="Heading2Char"/>
     <w:uiPriority w:val="9"/>
     <w:unhideWhenUsed/>
     <w:qFormat/>
@@ -928,11 +838,11 @@
       <w:szCs w:val="26"/>
     </w:rPr>
   </w:style>
-  <w:style w:type="paragraph" w:styleId="Nagwek3">
+  <w:style w:type="paragraph" w:styleId="Heading3">
     <w:name w:val="heading 3"/>
-    <w:basedOn w:val="Normalny"/>
-    <w:next w:val="Normalny"/>
-    <w:link w:val="Nagwek3Znak"/>
+    <w:basedOn w:val="Normal"/>
+    <w:next w:val="Normal"/>
+    <w:link w:val="Heading3Char"/>
     <w:uiPriority w:val="9"/>
     <w:unhideWhenUsed/>
     <w:qFormat/>
@@ -950,11 +860,11 @@
       <w:color w:val="4F81BD" w:themeColor="accent1"/>
     </w:rPr>
   </w:style>
-  <w:style w:type="paragraph" w:styleId="Nagwek4">
+  <w:style w:type="paragraph" w:styleId="Heading4">
     <w:name w:val="heading 4"/>
-    <w:basedOn w:val="Normalny"/>
-    <w:next w:val="Normalny"/>
-    <w:link w:val="Nagwek4Znak"/>
+    <w:basedOn w:val="Normal"/>
+    <w:next w:val="Normal"/>
+    <w:link w:val="Heading4Char"/>
     <w:uiPriority w:val="9"/>
     <w:unhideWhenUsed/>
     <w:qFormat/>
@@ -974,13 +884,12 @@
       <w:color w:val="4F81BD" w:themeColor="accent1"/>
     </w:rPr>
   </w:style>
-  <w:style w:type="character" w:default="1" w:styleId="Domylnaczcionkaakapitu">
+  <w:style w:type="character" w:default="1" w:styleId="DefaultParagraphFont">
     <w:name w:val="Default Paragraph Font"/>
     <w:uiPriority w:val="1"/>
-    <w:semiHidden/>
     <w:unhideWhenUsed/>
   </w:style>
-  <w:style w:type="table" w:default="1" w:styleId="Standardowy">
+  <w:style w:type="table" w:default="1" w:styleId="TableNormal">
     <w:name w:val="Normal Table"/>
     <w:uiPriority w:val="99"/>
     <w:semiHidden/>
@@ -996,16 +905,16 @@
       </w:tblCellMar>
     </w:tblPr>
   </w:style>
-  <w:style w:type="numbering" w:default="1" w:styleId="Bezlisty">
+  <w:style w:type="numbering" w:default="1" w:styleId="NoList">
     <w:name w:val="No List"/>
     <w:uiPriority w:val="99"/>
     <w:semiHidden/>
     <w:unhideWhenUsed/>
   </w:style>
-  <w:style w:type="character" w:customStyle="1" w:styleId="Nagwek1Znak">
-    <w:name w:val="Nagłówek 1 Znak"/>
-    <w:basedOn w:val="Domylnaczcionkaakapitu"/>
-    <w:link w:val="Nagwek1"/>
+  <w:style w:type="character" w:customStyle="1" w:styleId="Heading1Char">
+    <w:name w:val="Heading 1 Char"/>
+    <w:basedOn w:val="DefaultParagraphFont"/>
+    <w:link w:val="Heading1"/>
     <w:uiPriority w:val="9"/>
     <w:rsid w:val="00B80C0F"/>
     <w:rPr>
@@ -1017,11 +926,11 @@
       <w:szCs w:val="28"/>
     </w:rPr>
   </w:style>
-  <w:style w:type="paragraph" w:styleId="Tytu">
+  <w:style w:type="paragraph" w:styleId="Title">
     <w:name w:val="Title"/>
-    <w:basedOn w:val="Normalny"/>
-    <w:next w:val="Normalny"/>
-    <w:link w:val="TytuZnak"/>
+    <w:basedOn w:val="Normal"/>
+    <w:next w:val="Normal"/>
+    <w:link w:val="TitleChar"/>
     <w:uiPriority w:val="10"/>
     <w:qFormat/>
     <w:rsid w:val="00B80C0F"/>
@@ -1041,10 +950,10 @@
       <w:szCs w:val="52"/>
     </w:rPr>
   </w:style>
-  <w:style w:type="character" w:customStyle="1" w:styleId="TytuZnak">
-    <w:name w:val="Tytuł Znak"/>
-    <w:basedOn w:val="Domylnaczcionkaakapitu"/>
-    <w:link w:val="Tytu"/>
+  <w:style w:type="character" w:customStyle="1" w:styleId="TitleChar">
+    <w:name w:val="Title Char"/>
+    <w:basedOn w:val="DefaultParagraphFont"/>
+    <w:link w:val="Title"/>
     <w:uiPriority w:val="10"/>
     <w:rsid w:val="00B80C0F"/>
     <w:rPr>
@@ -1056,11 +965,11 @@
       <w:szCs w:val="52"/>
     </w:rPr>
   </w:style>
-  <w:style w:type="paragraph" w:styleId="Podtytu">
+  <w:style w:type="paragraph" w:styleId="Subtitle">
     <w:name w:val="Subtitle"/>
-    <w:basedOn w:val="Normalny"/>
-    <w:next w:val="Normalny"/>
-    <w:link w:val="PodtytuZnak"/>
+    <w:basedOn w:val="Normal"/>
+    <w:next w:val="Normal"/>
+    <w:link w:val="SubtitleChar"/>
     <w:uiPriority w:val="11"/>
     <w:qFormat/>
     <w:rsid w:val="00B80C0F"/>
@@ -1079,10 +988,10 @@
       <w:szCs w:val="24"/>
     </w:rPr>
   </w:style>
-  <w:style w:type="character" w:customStyle="1" w:styleId="PodtytuZnak">
-    <w:name w:val="Podtytuł Znak"/>
-    <w:basedOn w:val="Domylnaczcionkaakapitu"/>
-    <w:link w:val="Podtytu"/>
+  <w:style w:type="character" w:customStyle="1" w:styleId="SubtitleChar">
+    <w:name w:val="Subtitle Char"/>
+    <w:basedOn w:val="DefaultParagraphFont"/>
+    <w:link w:val="Subtitle"/>
     <w:uiPriority w:val="11"/>
     <w:rsid w:val="00B80C0F"/>
     <w:rPr>
@@ -1095,9 +1004,9 @@
       <w:szCs w:val="24"/>
     </w:rPr>
   </w:style>
-  <w:style w:type="character" w:styleId="Wyrnieniedelikatne">
+  <w:style w:type="character" w:styleId="SubtleEmphasis">
     <w:name w:val="Subtle Emphasis"/>
-    <w:basedOn w:val="Domylnaczcionkaakapitu"/>
+    <w:basedOn w:val="DefaultParagraphFont"/>
     <w:uiPriority w:val="19"/>
     <w:qFormat/>
     <w:rsid w:val="00B80C0F"/>
@@ -1107,9 +1016,9 @@
       <w:color w:val="808080" w:themeColor="text1" w:themeTint="7F"/>
     </w:rPr>
   </w:style>
-  <w:style w:type="character" w:styleId="Uwydatnienie">
+  <w:style w:type="character" w:styleId="Emphasis">
     <w:name w:val="Emphasis"/>
-    <w:basedOn w:val="Domylnaczcionkaakapitu"/>
+    <w:basedOn w:val="DefaultParagraphFont"/>
     <w:uiPriority w:val="20"/>
     <w:qFormat/>
     <w:rsid w:val="00B80C0F"/>
@@ -1118,9 +1027,9 @@
       <w:iCs/>
     </w:rPr>
   </w:style>
-  <w:style w:type="paragraph" w:styleId="Akapitzlist">
+  <w:style w:type="paragraph" w:styleId="ListParagraph">
     <w:name w:val="List Paragraph"/>
-    <w:basedOn w:val="Normalny"/>
+    <w:basedOn w:val="Normal"/>
     <w:uiPriority w:val="34"/>
     <w:qFormat/>
     <w:rsid w:val="00914E19"/>
@@ -1129,10 +1038,10 @@
       <w:contextualSpacing/>
     </w:pPr>
   </w:style>
-  <w:style w:type="character" w:customStyle="1" w:styleId="Nagwek2Znak">
-    <w:name w:val="Nagłówek 2 Znak"/>
-    <w:basedOn w:val="Domylnaczcionkaakapitu"/>
-    <w:link w:val="Nagwek2"/>
+  <w:style w:type="character" w:customStyle="1" w:styleId="Heading2Char">
+    <w:name w:val="Heading 2 Char"/>
+    <w:basedOn w:val="DefaultParagraphFont"/>
+    <w:link w:val="Heading2"/>
     <w:uiPriority w:val="9"/>
     <w:rsid w:val="00914E19"/>
     <w:rPr>
@@ -1144,10 +1053,10 @@
       <w:szCs w:val="26"/>
     </w:rPr>
   </w:style>
-  <w:style w:type="character" w:customStyle="1" w:styleId="Nagwek3Znak">
-    <w:name w:val="Nagłówek 3 Znak"/>
-    <w:basedOn w:val="Domylnaczcionkaakapitu"/>
-    <w:link w:val="Nagwek3"/>
+  <w:style w:type="character" w:customStyle="1" w:styleId="Heading3Char">
+    <w:name w:val="Heading 3 Char"/>
+    <w:basedOn w:val="DefaultParagraphFont"/>
+    <w:link w:val="Heading3"/>
     <w:uiPriority w:val="9"/>
     <w:rsid w:val="005A3046"/>
     <w:rPr>
@@ -1159,8 +1068,8 @@
   </w:style>
   <w:style w:type="paragraph" w:customStyle="1" w:styleId="MenuSelection">
     <w:name w:val="Menu Selection"/>
-    <w:basedOn w:val="Normalny"/>
-    <w:next w:val="Normalny"/>
+    <w:basedOn w:val="Normal"/>
+    <w:next w:val="Normal"/>
     <w:link w:val="MenuSelectionChar"/>
     <w:qFormat/>
     <w:rsid w:val="005A3046"/>
@@ -1170,7 +1079,7 @@
   </w:style>
   <w:style w:type="character" w:customStyle="1" w:styleId="MenuSelectionChar">
     <w:name w:val="Menu Selection Char"/>
-    <w:basedOn w:val="Domylnaczcionkaakapitu"/>
+    <w:basedOn w:val="DefaultParagraphFont"/>
     <w:link w:val="MenuSelection"/>
     <w:rsid w:val="005A3046"/>
     <w:rPr>
@@ -1179,8 +1088,8 @@
   </w:style>
   <w:style w:type="paragraph" w:customStyle="1" w:styleId="Code">
     <w:name w:val="Code"/>
-    <w:basedOn w:val="Normalny"/>
-    <w:next w:val="Normalny"/>
+    <w:basedOn w:val="Normal"/>
+    <w:next w:val="Normal"/>
     <w:qFormat/>
     <w:rsid w:val="00272F88"/>
     <w:rPr>
@@ -1188,10 +1097,10 @@
       <w:b/>
     </w:rPr>
   </w:style>
-  <w:style w:type="character" w:customStyle="1" w:styleId="Nagwek4Znak">
-    <w:name w:val="Nagłówek 4 Znak"/>
-    <w:basedOn w:val="Domylnaczcionkaakapitu"/>
-    <w:link w:val="Nagwek4"/>
+  <w:style w:type="character" w:customStyle="1" w:styleId="Heading4Char">
+    <w:name w:val="Heading 4 Char"/>
+    <w:basedOn w:val="DefaultParagraphFont"/>
+    <w:link w:val="Heading4"/>
     <w:uiPriority w:val="9"/>
     <w:rsid w:val="009A69DF"/>
     <w:rPr>
@@ -1203,10 +1112,10 @@
       <w:color w:val="4F81BD" w:themeColor="accent1"/>
     </w:rPr>
   </w:style>
-  <w:style w:type="paragraph" w:styleId="Plandokumentu">
+  <w:style w:type="paragraph" w:styleId="DocumentMap">
     <w:name w:val="Document Map"/>
-    <w:basedOn w:val="Normalny"/>
-    <w:link w:val="PlandokumentuZnak"/>
+    <w:basedOn w:val="Normal"/>
+    <w:link w:val="DocumentMapChar"/>
     <w:uiPriority w:val="99"/>
     <w:semiHidden/>
     <w:unhideWhenUsed/>
@@ -1220,10 +1129,10 @@
       <w:szCs w:val="16"/>
     </w:rPr>
   </w:style>
-  <w:style w:type="character" w:customStyle="1" w:styleId="PlandokumentuZnak">
-    <w:name w:val="Plan dokumentu Znak"/>
-    <w:basedOn w:val="Domylnaczcionkaakapitu"/>
-    <w:link w:val="Plandokumentu"/>
+  <w:style w:type="character" w:customStyle="1" w:styleId="DocumentMapChar">
+    <w:name w:val="Document Map Char"/>
+    <w:basedOn w:val="DefaultParagraphFont"/>
+    <w:link w:val="DocumentMap"/>
     <w:uiPriority w:val="99"/>
     <w:semiHidden/>
     <w:rsid w:val="001334D5"/>
@@ -1524,7 +1433,7 @@
 </file>
 
 <file path=customXml/itemProps1.xml><?xml version="1.0" encoding="utf-8"?>
-<ds:datastoreItem xmlns:ds="http://schemas.openxmlformats.org/officeDocument/2006/customXml" ds:itemID="{E9F279B9-372F-455C-AB57-578B3939606A}">
+<ds:datastoreItem xmlns:ds="http://schemas.openxmlformats.org/officeDocument/2006/customXml" ds:itemID="{A21AE2DD-3EF1-46E9-8F12-3CCF6F6CAA69}">
   <ds:schemaRefs>
     <ds:schemaRef ds:uri="http://schemas.openxmlformats.org/officeDocument/2006/bibliography"/>
   </ds:schemaRefs>

</xml_diff>

<commit_message>
New requirements in exercise 2
</commit_message>
<xml_diff>
--- a/documents/StarterKit-JavaFX.docx
+++ b/documents/StarterKit-JavaFX.docx
@@ -14,7 +14,7 @@
     <w:p/>
     <w:p>
       <w:pPr>
-        <w:pStyle w:val="Title"/>
+        <w:pStyle w:val="Tytu"/>
         <w:jc w:val="center"/>
       </w:pPr>
       <w:proofErr w:type="spellStart"/>
@@ -25,7 +25,7 @@
     </w:p>
     <w:p>
       <w:pPr>
-        <w:pStyle w:val="Subtitle"/>
+        <w:pStyle w:val="Podtytu"/>
         <w:jc w:val="center"/>
       </w:pPr>
       <w:proofErr w:type="spellStart"/>
@@ -41,7 +41,7 @@
     </w:p>
     <w:p>
       <w:pPr>
-        <w:pStyle w:val="Heading1"/>
+        <w:pStyle w:val="Nagwek1"/>
       </w:pPr>
       <w:r>
         <w:lastRenderedPageBreak/>
@@ -50,7 +50,7 @@
     </w:p>
     <w:p>
       <w:pPr>
-        <w:pStyle w:val="ListParagraph"/>
+        <w:pStyle w:val="Akapitzlist"/>
         <w:numPr>
           <w:ilvl w:val="0"/>
           <w:numId w:val="1"/>
@@ -62,7 +62,7 @@
     </w:p>
     <w:p>
       <w:pPr>
-        <w:pStyle w:val="ListParagraph"/>
+        <w:pStyle w:val="Akapitzlist"/>
         <w:numPr>
           <w:ilvl w:val="0"/>
           <w:numId w:val="1"/>
@@ -80,7 +80,7 @@
     </w:p>
     <w:p>
       <w:pPr>
-        <w:pStyle w:val="ListParagraph"/>
+        <w:pStyle w:val="Akapitzlist"/>
         <w:numPr>
           <w:ilvl w:val="0"/>
           <w:numId w:val="1"/>
@@ -111,7 +111,7 @@
     </w:p>
     <w:p>
       <w:pPr>
-        <w:pStyle w:val="Heading1"/>
+        <w:pStyle w:val="Nagwek1"/>
       </w:pPr>
       <w:r>
         <w:lastRenderedPageBreak/>
@@ -121,7 +121,7 @@
     <w:p/>
     <w:p>
       <w:pPr>
-        <w:pStyle w:val="Heading2"/>
+        <w:pStyle w:val="Nagwek2"/>
       </w:pPr>
       <w:r>
         <w:t>Eclipse</w:t>
@@ -129,7 +129,7 @@
     </w:p>
     <w:p>
       <w:pPr>
-        <w:pStyle w:val="Heading3"/>
+        <w:pStyle w:val="Nagwek3"/>
       </w:pPr>
       <w:r>
         <w:t>FXML Preview</w:t>
@@ -242,7 +242,7 @@
     <w:p/>
     <w:p>
       <w:pPr>
-        <w:pStyle w:val="Heading3"/>
+        <w:pStyle w:val="Nagwek3"/>
       </w:pPr>
       <w:r>
         <w:t>FXML Editor</w:t>
@@ -275,7 +275,7 @@
     <w:p/>
     <w:p>
       <w:pPr>
-        <w:pStyle w:val="Heading3"/>
+        <w:pStyle w:val="Nagwek3"/>
       </w:pPr>
       <w:r>
         <w:t>Project Setup</w:t>
@@ -435,7 +435,7 @@
     <w:p/>
     <w:p>
       <w:pPr>
-        <w:pStyle w:val="Heading2"/>
+        <w:pStyle w:val="Nagwek2"/>
       </w:pPr>
       <w:r>
         <w:lastRenderedPageBreak/>
@@ -444,7 +444,7 @@
     </w:p>
     <w:p>
       <w:pPr>
-        <w:pStyle w:val="Heading3"/>
+        <w:pStyle w:val="Nagwek3"/>
       </w:pPr>
       <w:r>
         <w:t>Preview style sheet</w:t>
@@ -499,7 +499,7 @@
     <w:p/>
     <w:p>
       <w:pPr>
-        <w:pStyle w:val="Heading3"/>
+        <w:pStyle w:val="Nagwek3"/>
       </w:pPr>
       <w:r>
         <w:t>Preview resource bundle</w:t>
@@ -540,7 +540,7 @@
     <w:p/>
     <w:p>
       <w:pPr>
-        <w:pStyle w:val="Heading3"/>
+        <w:pStyle w:val="Nagwek3"/>
       </w:pPr>
       <w:r>
         <w:t>Internationalized string</w:t>
@@ -593,7 +593,7 @@
     <w:p/>
     <w:p>
       <w:pPr>
-        <w:pStyle w:val="Heading3"/>
+        <w:pStyle w:val="Nagwek3"/>
       </w:pPr>
       <w:r>
         <w:t>Change in CSS not visible in preview</w:t>
@@ -644,7 +644,7 @@
     </w:p>
     <w:p>
       <w:pPr>
-        <w:pStyle w:val="Heading1"/>
+        <w:pStyle w:val="Nagwek1"/>
       </w:pPr>
       <w:r>
         <w:lastRenderedPageBreak/>
@@ -653,7 +653,7 @@
     </w:p>
     <w:p>
       <w:pPr>
-        <w:pStyle w:val="Heading2"/>
+        <w:pStyle w:val="Nagwek2"/>
       </w:pPr>
       <w:r>
         <w:t>Exercise 1</w:t>
@@ -675,7 +675,7 @@
     <w:p/>
     <w:p>
       <w:pPr>
-        <w:pStyle w:val="Heading2"/>
+        <w:pStyle w:val="Nagwek2"/>
       </w:pPr>
       <w:r>
         <w:t>Exercise 2</w:t>
@@ -702,6 +702,21 @@
       </w:r>
       <w:r>
         <w:t xml:space="preserve"> If the image is too big to fit in the window scroll bars should be shown.</w:t>
+      </w:r>
+      <w:r>
+        <w:t xml:space="preserve"> The user can also zoom in or out the image</w:t>
+      </w:r>
+      <w:r>
+        <w:t xml:space="preserve"> and move it to see a specific part of the image</w:t>
+      </w:r>
+      <w:r>
+        <w:t xml:space="preserve">. The user can also display the next or previous image using corresponding buttons </w:t>
+      </w:r>
+      <w:r>
+        <w:t>and</w:t>
+      </w:r>
+      <w:r>
+        <w:t xml:space="preserve"> start a slideshow (the next image is automatically displayed after a specified amount of time).</w:t>
       </w:r>
     </w:p>
     <w:p/>
@@ -965,16 +980,16 @@
     <w:lsdException w:name="Bibliography" w:uiPriority="37"/>
     <w:lsdException w:name="TOC Heading" w:uiPriority="39" w:qFormat="1"/>
   </w:latentStyles>
-  <w:style w:type="paragraph" w:default="1" w:styleId="Normal">
+  <w:style w:type="paragraph" w:default="1" w:styleId="Normalny">
     <w:name w:val="Normal"/>
     <w:qFormat/>
     <w:rsid w:val="001E7B36"/>
   </w:style>
-  <w:style w:type="paragraph" w:styleId="Heading1">
+  <w:style w:type="paragraph" w:styleId="Nagwek1">
     <w:name w:val="heading 1"/>
-    <w:basedOn w:val="Normal"/>
-    <w:next w:val="Normal"/>
-    <w:link w:val="Heading1Char"/>
+    <w:basedOn w:val="Normalny"/>
+    <w:next w:val="Normalny"/>
+    <w:link w:val="Nagwek1Znak"/>
     <w:uiPriority w:val="9"/>
     <w:qFormat/>
     <w:rsid w:val="00B80C0F"/>
@@ -993,11 +1008,11 @@
       <w:szCs w:val="28"/>
     </w:rPr>
   </w:style>
-  <w:style w:type="paragraph" w:styleId="Heading2">
+  <w:style w:type="paragraph" w:styleId="Nagwek2">
     <w:name w:val="heading 2"/>
-    <w:basedOn w:val="Normal"/>
-    <w:next w:val="Normal"/>
-    <w:link w:val="Heading2Char"/>
+    <w:basedOn w:val="Normalny"/>
+    <w:next w:val="Normalny"/>
+    <w:link w:val="Nagwek2Znak"/>
     <w:uiPriority w:val="9"/>
     <w:unhideWhenUsed/>
     <w:qFormat/>
@@ -1017,11 +1032,11 @@
       <w:szCs w:val="26"/>
     </w:rPr>
   </w:style>
-  <w:style w:type="paragraph" w:styleId="Heading3">
+  <w:style w:type="paragraph" w:styleId="Nagwek3">
     <w:name w:val="heading 3"/>
-    <w:basedOn w:val="Normal"/>
-    <w:next w:val="Normal"/>
-    <w:link w:val="Heading3Char"/>
+    <w:basedOn w:val="Normalny"/>
+    <w:next w:val="Normalny"/>
+    <w:link w:val="Nagwek3Znak"/>
     <w:uiPriority w:val="9"/>
     <w:unhideWhenUsed/>
     <w:qFormat/>
@@ -1039,11 +1054,11 @@
       <w:color w:val="4F81BD" w:themeColor="accent1"/>
     </w:rPr>
   </w:style>
-  <w:style w:type="paragraph" w:styleId="Heading4">
+  <w:style w:type="paragraph" w:styleId="Nagwek4">
     <w:name w:val="heading 4"/>
-    <w:basedOn w:val="Normal"/>
-    <w:next w:val="Normal"/>
-    <w:link w:val="Heading4Char"/>
+    <w:basedOn w:val="Normalny"/>
+    <w:next w:val="Normalny"/>
+    <w:link w:val="Nagwek4Znak"/>
     <w:uiPriority w:val="9"/>
     <w:unhideWhenUsed/>
     <w:qFormat/>
@@ -1063,13 +1078,13 @@
       <w:color w:val="4F81BD" w:themeColor="accent1"/>
     </w:rPr>
   </w:style>
-  <w:style w:type="character" w:default="1" w:styleId="DefaultParagraphFont">
+  <w:style w:type="character" w:default="1" w:styleId="Domylnaczcionkaakapitu">
     <w:name w:val="Default Paragraph Font"/>
     <w:uiPriority w:val="1"/>
     <w:semiHidden/>
     <w:unhideWhenUsed/>
   </w:style>
-  <w:style w:type="table" w:default="1" w:styleId="TableNormal">
+  <w:style w:type="table" w:default="1" w:styleId="Standardowy">
     <w:name w:val="Normal Table"/>
     <w:uiPriority w:val="99"/>
     <w:semiHidden/>
@@ -1085,16 +1100,16 @@
       </w:tblCellMar>
     </w:tblPr>
   </w:style>
-  <w:style w:type="numbering" w:default="1" w:styleId="NoList">
+  <w:style w:type="numbering" w:default="1" w:styleId="Bezlisty">
     <w:name w:val="No List"/>
     <w:uiPriority w:val="99"/>
     <w:semiHidden/>
     <w:unhideWhenUsed/>
   </w:style>
-  <w:style w:type="character" w:customStyle="1" w:styleId="Heading1Char">
-    <w:name w:val="Heading 1 Char"/>
-    <w:basedOn w:val="DefaultParagraphFont"/>
-    <w:link w:val="Heading1"/>
+  <w:style w:type="character" w:customStyle="1" w:styleId="Nagwek1Znak">
+    <w:name w:val="Nagłówek 1 Znak"/>
+    <w:basedOn w:val="Domylnaczcionkaakapitu"/>
+    <w:link w:val="Nagwek1"/>
     <w:uiPriority w:val="9"/>
     <w:rsid w:val="00B80C0F"/>
     <w:rPr>
@@ -1106,11 +1121,11 @@
       <w:szCs w:val="28"/>
     </w:rPr>
   </w:style>
-  <w:style w:type="paragraph" w:styleId="Title">
+  <w:style w:type="paragraph" w:styleId="Tytu">
     <w:name w:val="Title"/>
-    <w:basedOn w:val="Normal"/>
-    <w:next w:val="Normal"/>
-    <w:link w:val="TitleChar"/>
+    <w:basedOn w:val="Normalny"/>
+    <w:next w:val="Normalny"/>
+    <w:link w:val="TytuZnak"/>
     <w:uiPriority w:val="10"/>
     <w:qFormat/>
     <w:rsid w:val="00B80C0F"/>
@@ -1130,10 +1145,10 @@
       <w:szCs w:val="52"/>
     </w:rPr>
   </w:style>
-  <w:style w:type="character" w:customStyle="1" w:styleId="TitleChar">
-    <w:name w:val="Title Char"/>
-    <w:basedOn w:val="DefaultParagraphFont"/>
-    <w:link w:val="Title"/>
+  <w:style w:type="character" w:customStyle="1" w:styleId="TytuZnak">
+    <w:name w:val="Tytuł Znak"/>
+    <w:basedOn w:val="Domylnaczcionkaakapitu"/>
+    <w:link w:val="Tytu"/>
     <w:uiPriority w:val="10"/>
     <w:rsid w:val="00B80C0F"/>
     <w:rPr>
@@ -1145,11 +1160,11 @@
       <w:szCs w:val="52"/>
     </w:rPr>
   </w:style>
-  <w:style w:type="paragraph" w:styleId="Subtitle">
+  <w:style w:type="paragraph" w:styleId="Podtytu">
     <w:name w:val="Subtitle"/>
-    <w:basedOn w:val="Normal"/>
-    <w:next w:val="Normal"/>
-    <w:link w:val="SubtitleChar"/>
+    <w:basedOn w:val="Normalny"/>
+    <w:next w:val="Normalny"/>
+    <w:link w:val="PodtytuZnak"/>
     <w:uiPriority w:val="11"/>
     <w:qFormat/>
     <w:rsid w:val="00B80C0F"/>
@@ -1168,10 +1183,10 @@
       <w:szCs w:val="24"/>
     </w:rPr>
   </w:style>
-  <w:style w:type="character" w:customStyle="1" w:styleId="SubtitleChar">
-    <w:name w:val="Subtitle Char"/>
-    <w:basedOn w:val="DefaultParagraphFont"/>
-    <w:link w:val="Subtitle"/>
+  <w:style w:type="character" w:customStyle="1" w:styleId="PodtytuZnak">
+    <w:name w:val="Podtytuł Znak"/>
+    <w:basedOn w:val="Domylnaczcionkaakapitu"/>
+    <w:link w:val="Podtytu"/>
     <w:uiPriority w:val="11"/>
     <w:rsid w:val="00B80C0F"/>
     <w:rPr>
@@ -1184,9 +1199,9 @@
       <w:szCs w:val="24"/>
     </w:rPr>
   </w:style>
-  <w:style w:type="character" w:styleId="SubtleEmphasis">
+  <w:style w:type="character" w:styleId="Wyrnieniedelikatne">
     <w:name w:val="Subtle Emphasis"/>
-    <w:basedOn w:val="DefaultParagraphFont"/>
+    <w:basedOn w:val="Domylnaczcionkaakapitu"/>
     <w:uiPriority w:val="19"/>
     <w:qFormat/>
     <w:rsid w:val="00B80C0F"/>
@@ -1196,9 +1211,9 @@
       <w:color w:val="808080" w:themeColor="text1" w:themeTint="7F"/>
     </w:rPr>
   </w:style>
-  <w:style w:type="character" w:styleId="Emphasis">
+  <w:style w:type="character" w:styleId="Uwydatnienie">
     <w:name w:val="Emphasis"/>
-    <w:basedOn w:val="DefaultParagraphFont"/>
+    <w:basedOn w:val="Domylnaczcionkaakapitu"/>
     <w:uiPriority w:val="20"/>
     <w:qFormat/>
     <w:rsid w:val="00B80C0F"/>
@@ -1207,9 +1222,9 @@
       <w:iCs/>
     </w:rPr>
   </w:style>
-  <w:style w:type="paragraph" w:styleId="ListParagraph">
+  <w:style w:type="paragraph" w:styleId="Akapitzlist">
     <w:name w:val="List Paragraph"/>
-    <w:basedOn w:val="Normal"/>
+    <w:basedOn w:val="Normalny"/>
     <w:uiPriority w:val="34"/>
     <w:qFormat/>
     <w:rsid w:val="00914E19"/>
@@ -1218,10 +1233,10 @@
       <w:contextualSpacing/>
     </w:pPr>
   </w:style>
-  <w:style w:type="character" w:customStyle="1" w:styleId="Heading2Char">
-    <w:name w:val="Heading 2 Char"/>
-    <w:basedOn w:val="DefaultParagraphFont"/>
-    <w:link w:val="Heading2"/>
+  <w:style w:type="character" w:customStyle="1" w:styleId="Nagwek2Znak">
+    <w:name w:val="Nagłówek 2 Znak"/>
+    <w:basedOn w:val="Domylnaczcionkaakapitu"/>
+    <w:link w:val="Nagwek2"/>
     <w:uiPriority w:val="9"/>
     <w:rsid w:val="00914E19"/>
     <w:rPr>
@@ -1233,10 +1248,10 @@
       <w:szCs w:val="26"/>
     </w:rPr>
   </w:style>
-  <w:style w:type="character" w:customStyle="1" w:styleId="Heading3Char">
-    <w:name w:val="Heading 3 Char"/>
-    <w:basedOn w:val="DefaultParagraphFont"/>
-    <w:link w:val="Heading3"/>
+  <w:style w:type="character" w:customStyle="1" w:styleId="Nagwek3Znak">
+    <w:name w:val="Nagłówek 3 Znak"/>
+    <w:basedOn w:val="Domylnaczcionkaakapitu"/>
+    <w:link w:val="Nagwek3"/>
     <w:uiPriority w:val="9"/>
     <w:rsid w:val="005A3046"/>
     <w:rPr>
@@ -1248,8 +1263,8 @@
   </w:style>
   <w:style w:type="paragraph" w:customStyle="1" w:styleId="MenuSelection">
     <w:name w:val="Menu Selection"/>
-    <w:basedOn w:val="Normal"/>
-    <w:next w:val="Normal"/>
+    <w:basedOn w:val="Normalny"/>
+    <w:next w:val="Normalny"/>
     <w:link w:val="MenuSelectionChar"/>
     <w:qFormat/>
     <w:rsid w:val="005A3046"/>
@@ -1259,7 +1274,7 @@
   </w:style>
   <w:style w:type="character" w:customStyle="1" w:styleId="MenuSelectionChar">
     <w:name w:val="Menu Selection Char"/>
-    <w:basedOn w:val="DefaultParagraphFont"/>
+    <w:basedOn w:val="Domylnaczcionkaakapitu"/>
     <w:link w:val="MenuSelection"/>
     <w:rsid w:val="005A3046"/>
     <w:rPr>
@@ -1268,8 +1283,8 @@
   </w:style>
   <w:style w:type="paragraph" w:customStyle="1" w:styleId="Code">
     <w:name w:val="Code"/>
-    <w:basedOn w:val="Normal"/>
-    <w:next w:val="Normal"/>
+    <w:basedOn w:val="Normalny"/>
+    <w:next w:val="Normalny"/>
     <w:qFormat/>
     <w:rsid w:val="00272F88"/>
     <w:rPr>
@@ -1277,10 +1292,10 @@
       <w:b/>
     </w:rPr>
   </w:style>
-  <w:style w:type="character" w:customStyle="1" w:styleId="Heading4Char">
-    <w:name w:val="Heading 4 Char"/>
-    <w:basedOn w:val="DefaultParagraphFont"/>
-    <w:link w:val="Heading4"/>
+  <w:style w:type="character" w:customStyle="1" w:styleId="Nagwek4Znak">
+    <w:name w:val="Nagłówek 4 Znak"/>
+    <w:basedOn w:val="Domylnaczcionkaakapitu"/>
+    <w:link w:val="Nagwek4"/>
     <w:uiPriority w:val="9"/>
     <w:rsid w:val="009A69DF"/>
     <w:rPr>
@@ -1292,10 +1307,10 @@
       <w:color w:val="4F81BD" w:themeColor="accent1"/>
     </w:rPr>
   </w:style>
-  <w:style w:type="paragraph" w:styleId="DocumentMap">
+  <w:style w:type="paragraph" w:styleId="Plandokumentu">
     <w:name w:val="Document Map"/>
-    <w:basedOn w:val="Normal"/>
-    <w:link w:val="DocumentMapChar"/>
+    <w:basedOn w:val="Normalny"/>
+    <w:link w:val="PlandokumentuZnak"/>
     <w:uiPriority w:val="99"/>
     <w:semiHidden/>
     <w:unhideWhenUsed/>
@@ -1309,10 +1324,10 @@
       <w:szCs w:val="16"/>
     </w:rPr>
   </w:style>
-  <w:style w:type="character" w:customStyle="1" w:styleId="DocumentMapChar">
-    <w:name w:val="Document Map Char"/>
-    <w:basedOn w:val="DefaultParagraphFont"/>
-    <w:link w:val="DocumentMap"/>
+  <w:style w:type="character" w:customStyle="1" w:styleId="PlandokumentuZnak">
+    <w:name w:val="Plan dokumentu Znak"/>
+    <w:basedOn w:val="Domylnaczcionkaakapitu"/>
+    <w:link w:val="Plandokumentu"/>
     <w:uiPriority w:val="99"/>
     <w:semiHidden/>
     <w:rsid w:val="001334D5"/>
@@ -1613,7 +1628,7 @@
 </file>
 
 <file path=customXml/itemProps1.xml><?xml version="1.0" encoding="utf-8"?>
-<ds:datastoreItem xmlns:ds="http://schemas.openxmlformats.org/officeDocument/2006/customXml" ds:itemID="{38AC980E-40CF-4774-B116-4EC8DD8C6040}">
+<ds:datastoreItem xmlns:ds="http://schemas.openxmlformats.org/officeDocument/2006/customXml" ds:itemID="{1F71745A-5852-4FA3-8FD0-9EBBD1B35003}">
   <ds:schemaRefs>
     <ds:schemaRef ds:uri="http://schemas.openxmlformats.org/officeDocument/2006/bibliography"/>
   </ds:schemaRefs>

</xml_diff>

<commit_message>
Optional exercise 3 added
</commit_message>
<xml_diff>
--- a/documents/StarterKit-JavaFX.docx
+++ b/documents/StarterKit-JavaFX.docx
@@ -17,22 +17,18 @@
         <w:pStyle w:val="Tytu"/>
         <w:jc w:val="center"/>
       </w:pPr>
-      <w:proofErr w:type="spellStart"/>
       <w:r>
         <w:t>StarterKit</w:t>
       </w:r>
-      <w:proofErr w:type="spellEnd"/>
     </w:p>
     <w:p>
       <w:pPr>
         <w:pStyle w:val="Podtytu"/>
         <w:jc w:val="center"/>
       </w:pPr>
-      <w:proofErr w:type="spellStart"/>
       <w:r>
         <w:t>JavaFX</w:t>
       </w:r>
-      <w:proofErr w:type="spellEnd"/>
     </w:p>
     <w:p>
       <w:r>
@@ -87,15 +83,7 @@
         </w:numPr>
       </w:pPr>
       <w:r>
-        <w:t>Right click on the "</w:t>
-      </w:r>
-      <w:proofErr w:type="spellStart"/>
-      <w:r>
-        <w:t>javafx</w:t>
-      </w:r>
-      <w:proofErr w:type="spellEnd"/>
-      <w:r>
-        <w:t xml:space="preserve">" project and select </w:t>
+        <w:t xml:space="preserve">Right click on the "javafx" project and select </w:t>
       </w:r>
       <w:r>
         <w:rPr>
@@ -143,49 +131,13 @@
         <w:t>o</w:t>
       </w:r>
       <w:r>
-        <w:t>pen the “</w:t>
-      </w:r>
-      <w:proofErr w:type="spellStart"/>
-      <w:r>
-        <w:t>JavaFX</w:t>
-      </w:r>
-      <w:proofErr w:type="spellEnd"/>
-      <w:r>
-        <w:t xml:space="preserve"> Preview” view go to </w:t>
+        <w:t xml:space="preserve">pen the “JavaFX Preview” view go to </w:t>
       </w:r>
       <w:r>
         <w:rPr>
           <w:rStyle w:val="MenuSelectionChar"/>
         </w:rPr>
-        <w:t xml:space="preserve">Window -&gt; Show View -&gt; Other... -&gt; </w:t>
-      </w:r>
-      <w:proofErr w:type="spellStart"/>
-      <w:r>
-        <w:rPr>
-          <w:rStyle w:val="MenuSelectionChar"/>
-        </w:rPr>
-        <w:t>JavaFX</w:t>
-      </w:r>
-      <w:proofErr w:type="spellEnd"/>
-      <w:r>
-        <w:rPr>
-          <w:rStyle w:val="MenuSelectionChar"/>
-        </w:rPr>
-        <w:t xml:space="preserve"> -&gt; </w:t>
-      </w:r>
-      <w:proofErr w:type="spellStart"/>
-      <w:r>
-        <w:rPr>
-          <w:rStyle w:val="MenuSelectionChar"/>
-        </w:rPr>
-        <w:t>JavaFX</w:t>
-      </w:r>
-      <w:proofErr w:type="spellEnd"/>
-      <w:r>
-        <w:rPr>
-          <w:rStyle w:val="MenuSelectionChar"/>
-        </w:rPr>
-        <w:t xml:space="preserve"> Preview</w:t>
+        <w:t>Window -&gt; Show View -&gt; Other... -&gt; JavaFX -&gt; JavaFX Preview</w:t>
       </w:r>
     </w:p>
     <w:p>
@@ -204,15 +156,7 @@
         <w:pStyle w:val="Code"/>
       </w:pPr>
       <w:r>
-        <w:t>&lt;?scenebuilder-preview-i18n-resource ../bundle/</w:t>
-      </w:r>
-      <w:proofErr w:type="spellStart"/>
-      <w:r>
-        <w:t>bundle.properties</w:t>
-      </w:r>
-      <w:proofErr w:type="spellEnd"/>
-      <w:r>
-        <w:t>?&gt;</w:t>
+        <w:t>&lt;?scenebuilder-preview-i18n-resource ../bundle/bundle.properties?&gt;</w:t>
       </w:r>
     </w:p>
     <w:p>
@@ -220,23 +164,7 @@
         <w:pStyle w:val="Code"/>
       </w:pPr>
       <w:r>
-        <w:t>&lt;?</w:t>
-      </w:r>
-      <w:proofErr w:type="spellStart"/>
-      <w:r>
-        <w:t>scenebuilder-stylesheet</w:t>
-      </w:r>
-      <w:proofErr w:type="spellEnd"/>
-      <w:r>
-        <w:t xml:space="preserve"> ../</w:t>
-      </w:r>
-      <w:proofErr w:type="spellStart"/>
-      <w:r>
-        <w:t>css</w:t>
-      </w:r>
-      <w:proofErr w:type="spellEnd"/>
-      <w:r>
-        <w:t>/SimpleStylesheet.css?&gt;</w:t>
+        <w:t>&lt;?scenebuilder-stylesheet ../css/SimpleStylesheet.css?&gt;</w:t>
       </w:r>
     </w:p>
     <w:p/>
@@ -250,15 +178,7 @@
     </w:p>
     <w:p>
       <w:r>
-        <w:t>Press "Ctrl + 1" on the underlined “</w:t>
-      </w:r>
-      <w:proofErr w:type="spellStart"/>
-      <w:r>
-        <w:t>fx:id</w:t>
-      </w:r>
-      <w:proofErr w:type="spellEnd"/>
-      <w:r>
-        <w:t>” attribute to add the corresponding field to the controller.</w:t>
+        <w:t>Press "Ctrl + 1" on the underlined “fx:id” attribute to add the corresponding field to the controller.</w:t>
       </w:r>
     </w:p>
     <w:p>
@@ -283,15 +203,7 @@
     </w:p>
     <w:p>
       <w:r>
-        <w:t>To create a mixed Maven/</w:t>
-      </w:r>
-      <w:proofErr w:type="spellStart"/>
-      <w:r>
-        <w:t>JavaFX</w:t>
-      </w:r>
-      <w:proofErr w:type="spellEnd"/>
-      <w:r>
-        <w:t xml:space="preserve"> project, first create a Maven project (select </w:t>
+        <w:t xml:space="preserve">To create a mixed Maven/JavaFX project, first create a Maven project (select </w:t>
       </w:r>
       <w:r>
         <w:rPr>
@@ -300,15 +212,7 @@
         <w:t>File -&gt; New -&gt; Project -&gt; Maven -&gt; Maven Project</w:t>
       </w:r>
       <w:r>
-        <w:t xml:space="preserve">) and then add the </w:t>
-      </w:r>
-      <w:proofErr w:type="spellStart"/>
-      <w:r>
-        <w:t>JavaFX</w:t>
-      </w:r>
-      <w:proofErr w:type="spellEnd"/>
-      <w:r>
-        <w:t xml:space="preserve"> SDK library to it (Right click on the project in </w:t>
+        <w:t xml:space="preserve">) and then add the JavaFX SDK library to it (Right click on the project in </w:t>
       </w:r>
       <w:r>
         <w:t>t</w:t>
@@ -329,150 +233,90 @@
         <w:rPr>
           <w:rStyle w:val="MenuSelectionChar"/>
         </w:rPr>
-        <w:t xml:space="preserve"> -&gt; </w:t>
-      </w:r>
-      <w:proofErr w:type="spellStart"/>
+        <w:t xml:space="preserve"> -&gt; JavaFX SDK</w:t>
+      </w:r>
+      <w:r>
+        <w:t>).</w:t>
+      </w:r>
+    </w:p>
+    <w:p>
+      <w:r>
+        <w:t xml:space="preserve">Make sure the following properties are set in the </w:t>
+      </w:r>
+      <w:r>
+        <w:t>“</w:t>
+      </w:r>
+      <w:r>
+        <w:t>pom.xml</w:t>
+      </w:r>
+      <w:r>
+        <w:t>”</w:t>
+      </w:r>
+      <w:r>
+        <w:t xml:space="preserve"> file:</w:t>
+      </w:r>
+    </w:p>
+    <w:p>
+      <w:pPr>
+        <w:pStyle w:val="Code"/>
+      </w:pPr>
+      <w:r>
+        <w:t>&lt;properties&gt;</w:t>
+      </w:r>
+    </w:p>
+    <w:p>
+      <w:pPr>
+        <w:pStyle w:val="Code"/>
+      </w:pPr>
+      <w:r>
+        <w:t xml:space="preserve">  &lt;maven.compiler.source&gt;1.8&lt;/maven.compiler.source&gt;</w:t>
+      </w:r>
+    </w:p>
+    <w:p>
+      <w:pPr>
+        <w:pStyle w:val="Code"/>
+      </w:pPr>
+      <w:r>
+        <w:t xml:space="preserve">  &lt;maven.compiler.target&gt;1.8&lt;/maven.compiler.target&gt;</w:t>
+      </w:r>
+    </w:p>
+    <w:p>
+      <w:pPr>
+        <w:pStyle w:val="Code"/>
+      </w:pPr>
+      <w:r>
+        <w:t>&lt;/properties&gt;</w:t>
+      </w:r>
+    </w:p>
+    <w:p/>
+    <w:p/>
+    <w:p/>
+    <w:p>
+      <w:pPr>
+        <w:pStyle w:val="Nagwek2"/>
+      </w:pPr>
+      <w:r>
+        <w:lastRenderedPageBreak/>
+        <w:t>Scene Builder</w:t>
+      </w:r>
+    </w:p>
+    <w:p>
+      <w:pPr>
+        <w:pStyle w:val="Nagwek3"/>
+      </w:pPr>
+      <w:r>
+        <w:t>Preview style sheet</w:t>
+      </w:r>
+    </w:p>
+    <w:p>
+      <w:r>
+        <w:t xml:space="preserve">To set the preview style sheet go to </w:t>
+      </w:r>
       <w:r>
         <w:rPr>
           <w:rStyle w:val="MenuSelectionChar"/>
         </w:rPr>
-        <w:t>JavaFX</w:t>
-      </w:r>
-      <w:proofErr w:type="spellEnd"/>
-      <w:r>
-        <w:rPr>
-          <w:rStyle w:val="MenuSelectionChar"/>
-        </w:rPr>
-        <w:t xml:space="preserve"> SDK</w:t>
-      </w:r>
-      <w:r>
-        <w:t>).</w:t>
-      </w:r>
-    </w:p>
-    <w:p>
-      <w:r>
-        <w:t xml:space="preserve">Make sure the following properties are set in the </w:t>
-      </w:r>
-      <w:r>
-        <w:t>“</w:t>
-      </w:r>
-      <w:r>
-        <w:t>pom.xml</w:t>
-      </w:r>
-      <w:r>
-        <w:t>”</w:t>
-      </w:r>
-      <w:r>
-        <w:t xml:space="preserve"> file:</w:t>
-      </w:r>
-    </w:p>
-    <w:p>
-      <w:pPr>
-        <w:pStyle w:val="Code"/>
-      </w:pPr>
-      <w:r>
-        <w:t>&lt;properties&gt;</w:t>
-      </w:r>
-    </w:p>
-    <w:p>
-      <w:pPr>
-        <w:pStyle w:val="Code"/>
-      </w:pPr>
-      <w:r>
-        <w:t xml:space="preserve">  &lt;</w:t>
-      </w:r>
-      <w:proofErr w:type="spellStart"/>
-      <w:r>
-        <w:t>maven.compiler.source</w:t>
-      </w:r>
-      <w:proofErr w:type="spellEnd"/>
-      <w:r>
-        <w:t>&gt;1.8&lt;/</w:t>
-      </w:r>
-      <w:proofErr w:type="spellStart"/>
-      <w:r>
-        <w:t>maven.compiler.source</w:t>
-      </w:r>
-      <w:proofErr w:type="spellEnd"/>
-      <w:r>
-        <w:t>&gt;</w:t>
-      </w:r>
-    </w:p>
-    <w:p>
-      <w:pPr>
-        <w:pStyle w:val="Code"/>
-      </w:pPr>
-      <w:r>
-        <w:t xml:space="preserve">  &lt;</w:t>
-      </w:r>
-      <w:proofErr w:type="spellStart"/>
-      <w:r>
-        <w:t>maven.compiler.target</w:t>
-      </w:r>
-      <w:proofErr w:type="spellEnd"/>
-      <w:r>
-        <w:t>&gt;1.8&lt;/</w:t>
-      </w:r>
-      <w:proofErr w:type="spellStart"/>
-      <w:r>
-        <w:t>maven.compiler.target</w:t>
-      </w:r>
-      <w:proofErr w:type="spellEnd"/>
-      <w:r>
-        <w:t>&gt;</w:t>
-      </w:r>
-    </w:p>
-    <w:p>
-      <w:pPr>
-        <w:pStyle w:val="Code"/>
-      </w:pPr>
-      <w:r>
-        <w:t>&lt;/properties&gt;</w:t>
-      </w:r>
-    </w:p>
-    <w:p/>
-    <w:p/>
-    <w:p/>
-    <w:p>
-      <w:pPr>
-        <w:pStyle w:val="Nagwek2"/>
-      </w:pPr>
-      <w:r>
-        <w:lastRenderedPageBreak/>
-        <w:t>Scene Builder</w:t>
-      </w:r>
-    </w:p>
-    <w:p>
-      <w:pPr>
-        <w:pStyle w:val="Nagwek3"/>
-      </w:pPr>
-      <w:r>
-        <w:t>Preview style sheet</w:t>
-      </w:r>
-    </w:p>
-    <w:p>
-      <w:r>
-        <w:t xml:space="preserve">To set the preview style sheet go to </w:t>
-      </w:r>
-      <w:r>
-        <w:rPr>
-          <w:rStyle w:val="MenuSelectionChar"/>
-        </w:rPr>
-        <w:t xml:space="preserve">Preview -&gt; Scene </w:t>
-      </w:r>
-      <w:proofErr w:type="spellStart"/>
-      <w:r>
-        <w:rPr>
-          <w:rStyle w:val="MenuSelectionChar"/>
-        </w:rPr>
-        <w:t>Stylesheets</w:t>
-      </w:r>
-      <w:proofErr w:type="spellEnd"/>
-      <w:r>
-        <w:rPr>
-          <w:rStyle w:val="MenuSelectionChar"/>
-        </w:rPr>
-        <w:t xml:space="preserve"> -&gt; Add a Style Sheet</w:t>
+        <w:t>Preview -&gt; Scene Stylesheets -&gt; Add a Style Sheet</w:t>
       </w:r>
       <w:r>
         <w:t xml:space="preserve"> and select the “</w:t>
@@ -607,21 +451,7 @@
         <w:rPr>
           <w:rStyle w:val="MenuSelectionChar"/>
         </w:rPr>
-        <w:t xml:space="preserve">Preview -&gt; </w:t>
-      </w:r>
-      <w:proofErr w:type="spellStart"/>
-      <w:r>
-        <w:rPr>
-          <w:rStyle w:val="MenuSelectionChar"/>
-        </w:rPr>
-        <w:t>JavaFX</w:t>
-      </w:r>
-      <w:proofErr w:type="spellEnd"/>
-      <w:r>
-        <w:rPr>
-          <w:rStyle w:val="MenuSelectionChar"/>
-        </w:rPr>
-        <w:t xml:space="preserve"> Theme</w:t>
+        <w:t>Preview -&gt; JavaFX Theme</w:t>
       </w:r>
       <w:r>
         <w:t>, change the theme to different one and back to original.</w:t>
@@ -717,6 +547,80 @@
       </w:r>
       <w:r>
         <w:t xml:space="preserve"> start a slideshow (the next image is automatically displayed after a specified amount of time).</w:t>
+      </w:r>
+    </w:p>
+    <w:p/>
+    <w:p/>
+    <w:p/>
+    <w:p>
+      <w:pPr>
+        <w:pStyle w:val="Nagwek2"/>
+      </w:pPr>
+      <w:r>
+        <w:t>Exercise 3 (optional)</w:t>
+      </w:r>
+    </w:p>
+    <w:p>
+      <w:r>
+        <w:t>Build a TV remote control application (only the GUI part). The application should display a real remote control device – see RemoteControl.jpg. Please note that:</w:t>
+      </w:r>
+    </w:p>
+    <w:p>
+      <w:pPr>
+        <w:pStyle w:val="Akapitzlist"/>
+        <w:numPr>
+          <w:ilvl w:val="0"/>
+          <w:numId w:val="2"/>
+        </w:numPr>
+      </w:pPr>
+      <w:r>
+        <w:t>the buttons contain text and/or pictograms</w:t>
+      </w:r>
+    </w:p>
+    <w:p>
+      <w:pPr>
+        <w:pStyle w:val="Akapitzlist"/>
+        <w:numPr>
+          <w:ilvl w:val="0"/>
+          <w:numId w:val="2"/>
+        </w:numPr>
+      </w:pPr>
+      <w:r>
+        <w:t>the buttons have different shapes, ie. the arrow buttons are trapezoids</w:t>
+      </w:r>
+    </w:p>
+    <w:p>
+      <w:pPr>
+        <w:pStyle w:val="Akapitzlist"/>
+        <w:numPr>
+          <w:ilvl w:val="0"/>
+          <w:numId w:val="2"/>
+        </w:numPr>
+      </w:pPr>
+      <w:r>
+        <w:t>the buttons have round corners with different radiuses</w:t>
+      </w:r>
+    </w:p>
+    <w:p>
+      <w:pPr>
+        <w:pStyle w:val="Akapitzlist"/>
+        <w:numPr>
+          <w:ilvl w:val="0"/>
+          <w:numId w:val="2"/>
+        </w:numPr>
+      </w:pPr>
+      <w:r>
+        <w:t>the buttons have different colors</w:t>
+      </w:r>
+    </w:p>
+    <w:p>
+      <w:r>
+        <w:t>The groups of buttons should be moveable along the vertical axis, ie. the number buttons may be moved to the bottom. If a button is clicked it should be visible and a key code should be logged in application log.</w:t>
+      </w:r>
+    </w:p>
+    <w:p>
+      <w:r>
+        <w:t>Hint: It is possible to create the pictograms without using bitmaps.</w:t>
       </w:r>
     </w:p>
     <w:p/>
@@ -818,8 +722,124 @@
       </w:pPr>
     </w:lvl>
   </w:abstractNum>
+  <w:abstractNum w:abstractNumId="1">
+    <w:nsid w:val="752564D9"/>
+    <w:multiLevelType w:val="hybridMultilevel"/>
+    <w:tmpl w:val="5E8443D6"/>
+    <w:lvl w:ilvl="0" w:tplc="04150001">
+      <w:start w:val="1"/>
+      <w:numFmt w:val="bullet"/>
+      <w:lvlText w:val=""/>
+      <w:lvlJc w:val="left"/>
+      <w:pPr>
+        <w:ind w:left="720" w:hanging="360"/>
+      </w:pPr>
+      <w:rPr>
+        <w:rFonts w:ascii="Symbol" w:hAnsi="Symbol" w:hint="default"/>
+      </w:rPr>
+    </w:lvl>
+    <w:lvl w:ilvl="1" w:tplc="04150003" w:tentative="1">
+      <w:start w:val="1"/>
+      <w:numFmt w:val="bullet"/>
+      <w:lvlText w:val="o"/>
+      <w:lvlJc w:val="left"/>
+      <w:pPr>
+        <w:ind w:left="1440" w:hanging="360"/>
+      </w:pPr>
+      <w:rPr>
+        <w:rFonts w:ascii="Courier New" w:hAnsi="Courier New" w:cs="Courier New" w:hint="default"/>
+      </w:rPr>
+    </w:lvl>
+    <w:lvl w:ilvl="2" w:tplc="04150005" w:tentative="1">
+      <w:start w:val="1"/>
+      <w:numFmt w:val="bullet"/>
+      <w:lvlText w:val=""/>
+      <w:lvlJc w:val="left"/>
+      <w:pPr>
+        <w:ind w:left="2160" w:hanging="360"/>
+      </w:pPr>
+      <w:rPr>
+        <w:rFonts w:ascii="Wingdings" w:hAnsi="Wingdings" w:hint="default"/>
+      </w:rPr>
+    </w:lvl>
+    <w:lvl w:ilvl="3" w:tplc="04150001" w:tentative="1">
+      <w:start w:val="1"/>
+      <w:numFmt w:val="bullet"/>
+      <w:lvlText w:val=""/>
+      <w:lvlJc w:val="left"/>
+      <w:pPr>
+        <w:ind w:left="2880" w:hanging="360"/>
+      </w:pPr>
+      <w:rPr>
+        <w:rFonts w:ascii="Symbol" w:hAnsi="Symbol" w:hint="default"/>
+      </w:rPr>
+    </w:lvl>
+    <w:lvl w:ilvl="4" w:tplc="04150003" w:tentative="1">
+      <w:start w:val="1"/>
+      <w:numFmt w:val="bullet"/>
+      <w:lvlText w:val="o"/>
+      <w:lvlJc w:val="left"/>
+      <w:pPr>
+        <w:ind w:left="3600" w:hanging="360"/>
+      </w:pPr>
+      <w:rPr>
+        <w:rFonts w:ascii="Courier New" w:hAnsi="Courier New" w:cs="Courier New" w:hint="default"/>
+      </w:rPr>
+    </w:lvl>
+    <w:lvl w:ilvl="5" w:tplc="04150005" w:tentative="1">
+      <w:start w:val="1"/>
+      <w:numFmt w:val="bullet"/>
+      <w:lvlText w:val=""/>
+      <w:lvlJc w:val="left"/>
+      <w:pPr>
+        <w:ind w:left="4320" w:hanging="360"/>
+      </w:pPr>
+      <w:rPr>
+        <w:rFonts w:ascii="Wingdings" w:hAnsi="Wingdings" w:hint="default"/>
+      </w:rPr>
+    </w:lvl>
+    <w:lvl w:ilvl="6" w:tplc="04150001" w:tentative="1">
+      <w:start w:val="1"/>
+      <w:numFmt w:val="bullet"/>
+      <w:lvlText w:val=""/>
+      <w:lvlJc w:val="left"/>
+      <w:pPr>
+        <w:ind w:left="5040" w:hanging="360"/>
+      </w:pPr>
+      <w:rPr>
+        <w:rFonts w:ascii="Symbol" w:hAnsi="Symbol" w:hint="default"/>
+      </w:rPr>
+    </w:lvl>
+    <w:lvl w:ilvl="7" w:tplc="04150003" w:tentative="1">
+      <w:start w:val="1"/>
+      <w:numFmt w:val="bullet"/>
+      <w:lvlText w:val="o"/>
+      <w:lvlJc w:val="left"/>
+      <w:pPr>
+        <w:ind w:left="5760" w:hanging="360"/>
+      </w:pPr>
+      <w:rPr>
+        <w:rFonts w:ascii="Courier New" w:hAnsi="Courier New" w:cs="Courier New" w:hint="default"/>
+      </w:rPr>
+    </w:lvl>
+    <w:lvl w:ilvl="8" w:tplc="04150005" w:tentative="1">
+      <w:start w:val="1"/>
+      <w:numFmt w:val="bullet"/>
+      <w:lvlText w:val=""/>
+      <w:lvlJc w:val="left"/>
+      <w:pPr>
+        <w:ind w:left="6480" w:hanging="360"/>
+      </w:pPr>
+      <w:rPr>
+        <w:rFonts w:ascii="Wingdings" w:hAnsi="Wingdings" w:hint="default"/>
+      </w:rPr>
+    </w:lvl>
+  </w:abstractNum>
   <w:num w:numId="1">
     <w:abstractNumId w:val="0"/>
+  </w:num>
+  <w:num w:numId="2">
+    <w:abstractNumId w:val="1"/>
   </w:num>
 </w:numbering>
 </file>
@@ -1628,7 +1648,7 @@
 </file>
 
 <file path=customXml/itemProps1.xml><?xml version="1.0" encoding="utf-8"?>
-<ds:datastoreItem xmlns:ds="http://schemas.openxmlformats.org/officeDocument/2006/customXml" ds:itemID="{1F71745A-5852-4FA3-8FD0-9EBBD1B35003}">
+<ds:datastoreItem xmlns:ds="http://schemas.openxmlformats.org/officeDocument/2006/customXml" ds:itemID="{866D72AC-8741-4FA9-A434-1667F9A73B6F}">
   <ds:schemaRefs>
     <ds:schemaRef ds:uri="http://schemas.openxmlformats.org/officeDocument/2006/bibliography"/>
   </ds:schemaRefs>

</xml_diff>

<commit_message>
Minor corrections in StarterKit-JavaFX.docx
</commit_message>
<xml_diff>
--- a/documents/StarterKit-JavaFX.docx
+++ b/documents/StarterKit-JavaFX.docx
@@ -14,7 +14,7 @@
     <w:p/>
     <w:p>
       <w:pPr>
-        <w:pStyle w:val="Tytu"/>
+        <w:pStyle w:val="Title"/>
         <w:jc w:val="center"/>
       </w:pPr>
       <w:r>
@@ -23,7 +23,7 @@
     </w:p>
     <w:p>
       <w:pPr>
-        <w:pStyle w:val="Podtytu"/>
+        <w:pStyle w:val="Subtitle"/>
         <w:jc w:val="center"/>
       </w:pPr>
       <w:r>
@@ -37,7 +37,7 @@
     </w:p>
     <w:p>
       <w:pPr>
-        <w:pStyle w:val="Nagwek1"/>
+        <w:pStyle w:val="Heading1"/>
       </w:pPr>
       <w:r>
         <w:lastRenderedPageBreak/>
@@ -46,7 +46,7 @@
     </w:p>
     <w:p>
       <w:pPr>
-        <w:pStyle w:val="Akapitzlist"/>
+        <w:pStyle w:val="ListParagraph"/>
         <w:numPr>
           <w:ilvl w:val="0"/>
           <w:numId w:val="1"/>
@@ -58,7 +58,7 @@
     </w:p>
     <w:p>
       <w:pPr>
-        <w:pStyle w:val="Akapitzlist"/>
+        <w:pStyle w:val="ListParagraph"/>
         <w:numPr>
           <w:ilvl w:val="0"/>
           <w:numId w:val="1"/>
@@ -76,7 +76,7 @@
     </w:p>
     <w:p>
       <w:pPr>
-        <w:pStyle w:val="Akapitzlist"/>
+        <w:pStyle w:val="ListParagraph"/>
         <w:numPr>
           <w:ilvl w:val="0"/>
           <w:numId w:val="1"/>
@@ -99,7 +99,7 @@
     </w:p>
     <w:p>
       <w:pPr>
-        <w:pStyle w:val="Nagwek1"/>
+        <w:pStyle w:val="Heading1"/>
       </w:pPr>
       <w:r>
         <w:lastRenderedPageBreak/>
@@ -109,7 +109,7 @@
     <w:p/>
     <w:p>
       <w:pPr>
-        <w:pStyle w:val="Nagwek2"/>
+        <w:pStyle w:val="Heading2"/>
       </w:pPr>
       <w:r>
         <w:t>Eclipse</w:t>
@@ -117,7 +117,7 @@
     </w:p>
     <w:p>
       <w:pPr>
-        <w:pStyle w:val="Nagwek3"/>
+        <w:pStyle w:val="Heading3"/>
       </w:pPr>
       <w:r>
         <w:t>FXML Preview</w:t>
@@ -145,7 +145,7 @@
         <w:t xml:space="preserve">Add the following lines to your FXML file </w:t>
       </w:r>
       <w:r>
-        <w:t>before</w:t>
+        <w:t>above</w:t>
       </w:r>
       <w:r>
         <w:t xml:space="preserve"> the import statements:</w:t>
@@ -156,7 +156,13 @@
         <w:pStyle w:val="Code"/>
       </w:pPr>
       <w:r>
-        <w:t>&lt;?scenebuilder-preview-i18n-resource ../bundle/bundle.properties?&gt;</w:t>
+        <w:t>&lt;?scenebuilder-previe</w:t>
+      </w:r>
+      <w:r>
+        <w:t>w-i18n-resource ../bundle/base</w:t>
+      </w:r>
+      <w:r>
+        <w:t>.properties?&gt;</w:t>
       </w:r>
     </w:p>
     <w:p>
@@ -164,13 +170,19 @@
         <w:pStyle w:val="Code"/>
       </w:pPr>
       <w:r>
-        <w:t>&lt;?scenebuilder-stylesheet ../css/SimpleStylesheet.css?&gt;</w:t>
-      </w:r>
-    </w:p>
-    <w:p/>
-    <w:p>
-      <w:pPr>
-        <w:pStyle w:val="Nagwek3"/>
+        <w:t>&lt;?scenebuilder-stylesheet ../css/</w:t>
+      </w:r>
+      <w:r>
+        <w:t>standard</w:t>
+      </w:r>
+      <w:r>
+        <w:t>.css?&gt;</w:t>
+      </w:r>
+    </w:p>
+    <w:p/>
+    <w:p>
+      <w:pPr>
+        <w:pStyle w:val="Heading3"/>
       </w:pPr>
       <w:r>
         <w:t>FXML Editor</w:t>
@@ -195,7 +207,7 @@
     <w:p/>
     <w:p>
       <w:pPr>
-        <w:pStyle w:val="Nagwek3"/>
+        <w:pStyle w:val="Heading3"/>
       </w:pPr>
       <w:r>
         <w:t>Project Setup</w:t>
@@ -253,7 +265,13 @@
         <w:t>”</w:t>
       </w:r>
       <w:r>
-        <w:t xml:space="preserve"> file:</w:t>
+        <w:t xml:space="preserve"> file</w:t>
+      </w:r>
+      <w:r>
+        <w:t xml:space="preserve"> for the project</w:t>
+      </w:r>
+      <w:r>
+        <w:t>:</w:t>
       </w:r>
     </w:p>
     <w:p>
@@ -293,7 +311,7 @@
     <w:p/>
     <w:p>
       <w:pPr>
-        <w:pStyle w:val="Nagwek2"/>
+        <w:pStyle w:val="Heading2"/>
       </w:pPr>
       <w:r>
         <w:lastRenderedPageBreak/>
@@ -302,7 +320,7 @@
     </w:p>
     <w:p>
       <w:pPr>
-        <w:pStyle w:val="Nagwek3"/>
+        <w:pStyle w:val="Heading3"/>
       </w:pPr>
       <w:r>
         <w:t>Preview style sheet</w:t>
@@ -334,7 +352,7 @@
         <w:t>StarterKit-JavaFX-main</w:t>
       </w:r>
       <w:r>
-        <w:t>\javafx\src\main\resources\com\capgemini\starterkit\javafx\css\standard.css</w:t>
+        <w:t>\javafx\src\main\resources\com\starterkit\javafx\css\standard.css</w:t>
       </w:r>
       <w:r>
         <w:t>” file.</w:t>
@@ -343,7 +361,7 @@
     <w:p/>
     <w:p>
       <w:pPr>
-        <w:pStyle w:val="Nagwek3"/>
+        <w:pStyle w:val="Heading3"/>
       </w:pPr>
       <w:r>
         <w:t>Preview resource bundle</w:t>
@@ -375,7 +393,7 @@
         <w:t>StarterKit-JavaFX-main</w:t>
       </w:r>
       <w:r>
-        <w:t>\javafx\src\main\resources\com\capgemini\starterkit\javafx\bundle\bundle.properties</w:t>
+        <w:t>\javafx\src\main\resources\com\starterkit\javafx\bundle\bundle.properties</w:t>
       </w:r>
       <w:r>
         <w:t>” file.</w:t>
@@ -384,7 +402,7 @@
     <w:p/>
     <w:p>
       <w:pPr>
-        <w:pStyle w:val="Nagwek3"/>
+        <w:pStyle w:val="Heading3"/>
       </w:pPr>
       <w:r>
         <w:t>Internationalized string</w:t>
@@ -392,7 +410,10 @@
     </w:p>
     <w:p>
       <w:r>
-        <w:t>To add an internationalized string for a control field</w:t>
+        <w:t xml:space="preserve">To add an internationalized string for a </w:t>
+      </w:r>
+      <w:r>
+        <w:t>field of a control</w:t>
       </w:r>
       <w:r>
         <w:t>,</w:t>
@@ -437,7 +458,7 @@
     <w:p/>
     <w:p>
       <w:pPr>
-        <w:pStyle w:val="Nagwek3"/>
+        <w:pStyle w:val="Heading3"/>
       </w:pPr>
       <w:r>
         <w:t>Change in CSS not visible in preview</w:t>
@@ -474,7 +495,7 @@
     </w:p>
     <w:p>
       <w:pPr>
-        <w:pStyle w:val="Nagwek1"/>
+        <w:pStyle w:val="Heading1"/>
       </w:pPr>
       <w:r>
         <w:lastRenderedPageBreak/>
@@ -483,7 +504,7 @@
     </w:p>
     <w:p>
       <w:pPr>
-        <w:pStyle w:val="Nagwek2"/>
+        <w:pStyle w:val="Heading2"/>
       </w:pPr>
       <w:r>
         <w:t>Exercise 1</w:t>
@@ -505,7 +526,7 @@
     <w:p/>
     <w:p>
       <w:pPr>
-        <w:pStyle w:val="Nagwek2"/>
+        <w:pStyle w:val="Heading2"/>
       </w:pPr>
       <w:r>
         <w:t>Exercise 2</w:t>
@@ -546,15 +567,21 @@
         <w:t>and</w:t>
       </w:r>
       <w:r>
-        <w:t xml:space="preserve"> start a slideshow (the next image is automatically displayed after a specified amount of time).</w:t>
-      </w:r>
-    </w:p>
-    <w:p/>
-    <w:p/>
-    <w:p/>
-    <w:p>
-      <w:pPr>
-        <w:pStyle w:val="Nagwek2"/>
+        <w:t xml:space="preserve"> start a slideshow (the next image is displayed </w:t>
+      </w:r>
+      <w:r>
+        <w:t xml:space="preserve">automatically </w:t>
+      </w:r>
+      <w:r>
+        <w:t>after a specified amount of time).</w:t>
+      </w:r>
+    </w:p>
+    <w:p/>
+    <w:p/>
+    <w:p/>
+    <w:p>
+      <w:pPr>
+        <w:pStyle w:val="Heading2"/>
       </w:pPr>
       <w:r>
         <w:t>Exercise 3 (optional)</w:t>
@@ -567,7 +594,7 @@
     </w:p>
     <w:p>
       <w:pPr>
-        <w:pStyle w:val="Akapitzlist"/>
+        <w:pStyle w:val="ListParagraph"/>
         <w:numPr>
           <w:ilvl w:val="0"/>
           <w:numId w:val="2"/>
@@ -579,7 +606,7 @@
     </w:p>
     <w:p>
       <w:pPr>
-        <w:pStyle w:val="Akapitzlist"/>
+        <w:pStyle w:val="ListParagraph"/>
         <w:numPr>
           <w:ilvl w:val="0"/>
           <w:numId w:val="2"/>
@@ -591,19 +618,31 @@
     </w:p>
     <w:p>
       <w:pPr>
-        <w:pStyle w:val="Akapitzlist"/>
+        <w:pStyle w:val="ListParagraph"/>
         <w:numPr>
           <w:ilvl w:val="0"/>
           <w:numId w:val="2"/>
         </w:numPr>
       </w:pPr>
       <w:r>
-        <w:t>the buttons have round corners with different radiuses</w:t>
-      </w:r>
-    </w:p>
-    <w:p>
-      <w:pPr>
-        <w:pStyle w:val="Akapitzlist"/>
+        <w:t>the buttons have round corners</w:t>
+      </w:r>
+      <w:r>
+        <w:t>, each corner may have</w:t>
+      </w:r>
+      <w:r>
+        <w:t xml:space="preserve"> </w:t>
+      </w:r>
+      <w:r>
+        <w:t xml:space="preserve">a </w:t>
+      </w:r>
+      <w:r>
+        <w:t>different radius</w:t>
+      </w:r>
+    </w:p>
+    <w:p>
+      <w:pPr>
+        <w:pStyle w:val="ListParagraph"/>
         <w:numPr>
           <w:ilvl w:val="0"/>
           <w:numId w:val="2"/>
@@ -1000,16 +1039,16 @@
     <w:lsdException w:name="Bibliography" w:uiPriority="37"/>
     <w:lsdException w:name="TOC Heading" w:uiPriority="39" w:qFormat="1"/>
   </w:latentStyles>
-  <w:style w:type="paragraph" w:default="1" w:styleId="Normalny">
+  <w:style w:type="paragraph" w:default="1" w:styleId="Normal">
     <w:name w:val="Normal"/>
     <w:qFormat/>
     <w:rsid w:val="001E7B36"/>
   </w:style>
-  <w:style w:type="paragraph" w:styleId="Nagwek1">
+  <w:style w:type="paragraph" w:styleId="Heading1">
     <w:name w:val="heading 1"/>
-    <w:basedOn w:val="Normalny"/>
-    <w:next w:val="Normalny"/>
-    <w:link w:val="Nagwek1Znak"/>
+    <w:basedOn w:val="Normal"/>
+    <w:next w:val="Normal"/>
+    <w:link w:val="Heading1Char"/>
     <w:uiPriority w:val="9"/>
     <w:qFormat/>
     <w:rsid w:val="00B80C0F"/>
@@ -1028,11 +1067,11 @@
       <w:szCs w:val="28"/>
     </w:rPr>
   </w:style>
-  <w:style w:type="paragraph" w:styleId="Nagwek2">
+  <w:style w:type="paragraph" w:styleId="Heading2">
     <w:name w:val="heading 2"/>
-    <w:basedOn w:val="Normalny"/>
-    <w:next w:val="Normalny"/>
-    <w:link w:val="Nagwek2Znak"/>
+    <w:basedOn w:val="Normal"/>
+    <w:next w:val="Normal"/>
+    <w:link w:val="Heading2Char"/>
     <w:uiPriority w:val="9"/>
     <w:unhideWhenUsed/>
     <w:qFormat/>
@@ -1052,11 +1091,11 @@
       <w:szCs w:val="26"/>
     </w:rPr>
   </w:style>
-  <w:style w:type="paragraph" w:styleId="Nagwek3">
+  <w:style w:type="paragraph" w:styleId="Heading3">
     <w:name w:val="heading 3"/>
-    <w:basedOn w:val="Normalny"/>
-    <w:next w:val="Normalny"/>
-    <w:link w:val="Nagwek3Znak"/>
+    <w:basedOn w:val="Normal"/>
+    <w:next w:val="Normal"/>
+    <w:link w:val="Heading3Char"/>
     <w:uiPriority w:val="9"/>
     <w:unhideWhenUsed/>
     <w:qFormat/>
@@ -1074,11 +1113,11 @@
       <w:color w:val="4F81BD" w:themeColor="accent1"/>
     </w:rPr>
   </w:style>
-  <w:style w:type="paragraph" w:styleId="Nagwek4">
+  <w:style w:type="paragraph" w:styleId="Heading4">
     <w:name w:val="heading 4"/>
-    <w:basedOn w:val="Normalny"/>
-    <w:next w:val="Normalny"/>
-    <w:link w:val="Nagwek4Znak"/>
+    <w:basedOn w:val="Normal"/>
+    <w:next w:val="Normal"/>
+    <w:link w:val="Heading4Char"/>
     <w:uiPriority w:val="9"/>
     <w:unhideWhenUsed/>
     <w:qFormat/>
@@ -1098,13 +1137,13 @@
       <w:color w:val="4F81BD" w:themeColor="accent1"/>
     </w:rPr>
   </w:style>
-  <w:style w:type="character" w:default="1" w:styleId="Domylnaczcionkaakapitu">
+  <w:style w:type="character" w:default="1" w:styleId="DefaultParagraphFont">
     <w:name w:val="Default Paragraph Font"/>
     <w:uiPriority w:val="1"/>
     <w:semiHidden/>
     <w:unhideWhenUsed/>
   </w:style>
-  <w:style w:type="table" w:default="1" w:styleId="Standardowy">
+  <w:style w:type="table" w:default="1" w:styleId="TableNormal">
     <w:name w:val="Normal Table"/>
     <w:uiPriority w:val="99"/>
     <w:semiHidden/>
@@ -1120,16 +1159,16 @@
       </w:tblCellMar>
     </w:tblPr>
   </w:style>
-  <w:style w:type="numbering" w:default="1" w:styleId="Bezlisty">
+  <w:style w:type="numbering" w:default="1" w:styleId="NoList">
     <w:name w:val="No List"/>
     <w:uiPriority w:val="99"/>
     <w:semiHidden/>
     <w:unhideWhenUsed/>
   </w:style>
-  <w:style w:type="character" w:customStyle="1" w:styleId="Nagwek1Znak">
-    <w:name w:val="Nagłówek 1 Znak"/>
-    <w:basedOn w:val="Domylnaczcionkaakapitu"/>
-    <w:link w:val="Nagwek1"/>
+  <w:style w:type="character" w:customStyle="1" w:styleId="Heading1Char">
+    <w:name w:val="Heading 1 Char"/>
+    <w:basedOn w:val="DefaultParagraphFont"/>
+    <w:link w:val="Heading1"/>
     <w:uiPriority w:val="9"/>
     <w:rsid w:val="00B80C0F"/>
     <w:rPr>
@@ -1141,11 +1180,11 @@
       <w:szCs w:val="28"/>
     </w:rPr>
   </w:style>
-  <w:style w:type="paragraph" w:styleId="Tytu">
+  <w:style w:type="paragraph" w:styleId="Title">
     <w:name w:val="Title"/>
-    <w:basedOn w:val="Normalny"/>
-    <w:next w:val="Normalny"/>
-    <w:link w:val="TytuZnak"/>
+    <w:basedOn w:val="Normal"/>
+    <w:next w:val="Normal"/>
+    <w:link w:val="TitleChar"/>
     <w:uiPriority w:val="10"/>
     <w:qFormat/>
     <w:rsid w:val="00B80C0F"/>
@@ -1165,10 +1204,10 @@
       <w:szCs w:val="52"/>
     </w:rPr>
   </w:style>
-  <w:style w:type="character" w:customStyle="1" w:styleId="TytuZnak">
-    <w:name w:val="Tytuł Znak"/>
-    <w:basedOn w:val="Domylnaczcionkaakapitu"/>
-    <w:link w:val="Tytu"/>
+  <w:style w:type="character" w:customStyle="1" w:styleId="TitleChar">
+    <w:name w:val="Title Char"/>
+    <w:basedOn w:val="DefaultParagraphFont"/>
+    <w:link w:val="Title"/>
     <w:uiPriority w:val="10"/>
     <w:rsid w:val="00B80C0F"/>
     <w:rPr>
@@ -1180,11 +1219,11 @@
       <w:szCs w:val="52"/>
     </w:rPr>
   </w:style>
-  <w:style w:type="paragraph" w:styleId="Podtytu">
+  <w:style w:type="paragraph" w:styleId="Subtitle">
     <w:name w:val="Subtitle"/>
-    <w:basedOn w:val="Normalny"/>
-    <w:next w:val="Normalny"/>
-    <w:link w:val="PodtytuZnak"/>
+    <w:basedOn w:val="Normal"/>
+    <w:next w:val="Normal"/>
+    <w:link w:val="SubtitleChar"/>
     <w:uiPriority w:val="11"/>
     <w:qFormat/>
     <w:rsid w:val="00B80C0F"/>
@@ -1203,10 +1242,10 @@
       <w:szCs w:val="24"/>
     </w:rPr>
   </w:style>
-  <w:style w:type="character" w:customStyle="1" w:styleId="PodtytuZnak">
-    <w:name w:val="Podtytuł Znak"/>
-    <w:basedOn w:val="Domylnaczcionkaakapitu"/>
-    <w:link w:val="Podtytu"/>
+  <w:style w:type="character" w:customStyle="1" w:styleId="SubtitleChar">
+    <w:name w:val="Subtitle Char"/>
+    <w:basedOn w:val="DefaultParagraphFont"/>
+    <w:link w:val="Subtitle"/>
     <w:uiPriority w:val="11"/>
     <w:rsid w:val="00B80C0F"/>
     <w:rPr>
@@ -1219,9 +1258,9 @@
       <w:szCs w:val="24"/>
     </w:rPr>
   </w:style>
-  <w:style w:type="character" w:styleId="Wyrnieniedelikatne">
+  <w:style w:type="character" w:styleId="SubtleEmphasis">
     <w:name w:val="Subtle Emphasis"/>
-    <w:basedOn w:val="Domylnaczcionkaakapitu"/>
+    <w:basedOn w:val="DefaultParagraphFont"/>
     <w:uiPriority w:val="19"/>
     <w:qFormat/>
     <w:rsid w:val="00B80C0F"/>
@@ -1231,9 +1270,9 @@
       <w:color w:val="808080" w:themeColor="text1" w:themeTint="7F"/>
     </w:rPr>
   </w:style>
-  <w:style w:type="character" w:styleId="Uwydatnienie">
+  <w:style w:type="character" w:styleId="Emphasis">
     <w:name w:val="Emphasis"/>
-    <w:basedOn w:val="Domylnaczcionkaakapitu"/>
+    <w:basedOn w:val="DefaultParagraphFont"/>
     <w:uiPriority w:val="20"/>
     <w:qFormat/>
     <w:rsid w:val="00B80C0F"/>
@@ -1242,9 +1281,9 @@
       <w:iCs/>
     </w:rPr>
   </w:style>
-  <w:style w:type="paragraph" w:styleId="Akapitzlist">
+  <w:style w:type="paragraph" w:styleId="ListParagraph">
     <w:name w:val="List Paragraph"/>
-    <w:basedOn w:val="Normalny"/>
+    <w:basedOn w:val="Normal"/>
     <w:uiPriority w:val="34"/>
     <w:qFormat/>
     <w:rsid w:val="00914E19"/>
@@ -1253,10 +1292,10 @@
       <w:contextualSpacing/>
     </w:pPr>
   </w:style>
-  <w:style w:type="character" w:customStyle="1" w:styleId="Nagwek2Znak">
-    <w:name w:val="Nagłówek 2 Znak"/>
-    <w:basedOn w:val="Domylnaczcionkaakapitu"/>
-    <w:link w:val="Nagwek2"/>
+  <w:style w:type="character" w:customStyle="1" w:styleId="Heading2Char">
+    <w:name w:val="Heading 2 Char"/>
+    <w:basedOn w:val="DefaultParagraphFont"/>
+    <w:link w:val="Heading2"/>
     <w:uiPriority w:val="9"/>
     <w:rsid w:val="00914E19"/>
     <w:rPr>
@@ -1268,10 +1307,10 @@
       <w:szCs w:val="26"/>
     </w:rPr>
   </w:style>
-  <w:style w:type="character" w:customStyle="1" w:styleId="Nagwek3Znak">
-    <w:name w:val="Nagłówek 3 Znak"/>
-    <w:basedOn w:val="Domylnaczcionkaakapitu"/>
-    <w:link w:val="Nagwek3"/>
+  <w:style w:type="character" w:customStyle="1" w:styleId="Heading3Char">
+    <w:name w:val="Heading 3 Char"/>
+    <w:basedOn w:val="DefaultParagraphFont"/>
+    <w:link w:val="Heading3"/>
     <w:uiPriority w:val="9"/>
     <w:rsid w:val="005A3046"/>
     <w:rPr>
@@ -1283,8 +1322,8 @@
   </w:style>
   <w:style w:type="paragraph" w:customStyle="1" w:styleId="MenuSelection">
     <w:name w:val="Menu Selection"/>
-    <w:basedOn w:val="Normalny"/>
-    <w:next w:val="Normalny"/>
+    <w:basedOn w:val="Normal"/>
+    <w:next w:val="Normal"/>
     <w:link w:val="MenuSelectionChar"/>
     <w:qFormat/>
     <w:rsid w:val="005A3046"/>
@@ -1294,7 +1333,7 @@
   </w:style>
   <w:style w:type="character" w:customStyle="1" w:styleId="MenuSelectionChar">
     <w:name w:val="Menu Selection Char"/>
-    <w:basedOn w:val="Domylnaczcionkaakapitu"/>
+    <w:basedOn w:val="DefaultParagraphFont"/>
     <w:link w:val="MenuSelection"/>
     <w:rsid w:val="005A3046"/>
     <w:rPr>
@@ -1303,8 +1342,8 @@
   </w:style>
   <w:style w:type="paragraph" w:customStyle="1" w:styleId="Code">
     <w:name w:val="Code"/>
-    <w:basedOn w:val="Normalny"/>
-    <w:next w:val="Normalny"/>
+    <w:basedOn w:val="Normal"/>
+    <w:next w:val="Normal"/>
     <w:qFormat/>
     <w:rsid w:val="00272F88"/>
     <w:rPr>
@@ -1312,10 +1351,10 @@
       <w:b/>
     </w:rPr>
   </w:style>
-  <w:style w:type="character" w:customStyle="1" w:styleId="Nagwek4Znak">
-    <w:name w:val="Nagłówek 4 Znak"/>
-    <w:basedOn w:val="Domylnaczcionkaakapitu"/>
-    <w:link w:val="Nagwek4"/>
+  <w:style w:type="character" w:customStyle="1" w:styleId="Heading4Char">
+    <w:name w:val="Heading 4 Char"/>
+    <w:basedOn w:val="DefaultParagraphFont"/>
+    <w:link w:val="Heading4"/>
     <w:uiPriority w:val="9"/>
     <w:rsid w:val="009A69DF"/>
     <w:rPr>
@@ -1327,10 +1366,10 @@
       <w:color w:val="4F81BD" w:themeColor="accent1"/>
     </w:rPr>
   </w:style>
-  <w:style w:type="paragraph" w:styleId="Plandokumentu">
+  <w:style w:type="paragraph" w:styleId="DocumentMap">
     <w:name w:val="Document Map"/>
-    <w:basedOn w:val="Normalny"/>
-    <w:link w:val="PlandokumentuZnak"/>
+    <w:basedOn w:val="Normal"/>
+    <w:link w:val="DocumentMapChar"/>
     <w:uiPriority w:val="99"/>
     <w:semiHidden/>
     <w:unhideWhenUsed/>
@@ -1344,10 +1383,10 @@
       <w:szCs w:val="16"/>
     </w:rPr>
   </w:style>
-  <w:style w:type="character" w:customStyle="1" w:styleId="PlandokumentuZnak">
-    <w:name w:val="Plan dokumentu Znak"/>
-    <w:basedOn w:val="Domylnaczcionkaakapitu"/>
-    <w:link w:val="Plandokumentu"/>
+  <w:style w:type="character" w:customStyle="1" w:styleId="DocumentMapChar">
+    <w:name w:val="Document Map Char"/>
+    <w:basedOn w:val="DefaultParagraphFont"/>
+    <w:link w:val="DocumentMap"/>
     <w:uiPriority w:val="99"/>
     <w:semiHidden/>
     <w:rsid w:val="001334D5"/>
@@ -1648,7 +1687,7 @@
 </file>
 
 <file path=customXml/itemProps1.xml><?xml version="1.0" encoding="utf-8"?>
-<ds:datastoreItem xmlns:ds="http://schemas.openxmlformats.org/officeDocument/2006/customXml" ds:itemID="{866D72AC-8741-4FA9-A434-1667F9A73B6F}">
+<ds:datastoreItem xmlns:ds="http://schemas.openxmlformats.org/officeDocument/2006/customXml" ds:itemID="{10B0E789-585F-4909-BFE8-BE3E987F0A26}">
   <ds:schemaRefs>
     <ds:schemaRef ds:uri="http://schemas.openxmlformats.org/officeDocument/2006/bibliography"/>
   </ds:schemaRefs>

</xml_diff>